<commit_message>
removidos grau 3 e superior temporariamente
</commit_message>
<xml_diff>
--- a/habilidades/Aqua.docx
+++ b/habilidades/Aqua.docx
@@ -2073,1655 +2073,6 @@
           <w:bCs/>
           <w:sz w:val="40"/>
           <w:szCs w:val="40"/>
-        </w:rPr>
-      </w:pPr>
-    </w:p>
-    <w:p>
-      <w:pPr>
-        <w:jc w:val="center"/>
-        <w:rPr>
-          <w:rFonts w:ascii="Times New Roman" w:hAnsi="Times New Roman" w:cs="Times New Roman"/>
-          <w:b/>
-          <w:bCs/>
-          <w:sz w:val="40"/>
-          <w:szCs w:val="40"/>
-        </w:rPr>
-      </w:pPr>
-      <w:r>
-        <w:rPr>
-          <w:rFonts w:ascii="Times New Roman" w:hAnsi="Times New Roman" w:cs="Times New Roman"/>
-          <w:b/>
-          <w:bCs/>
-          <w:sz w:val="40"/>
-          <w:szCs w:val="40"/>
-        </w:rPr>
-        <w:lastRenderedPageBreak/>
-        <w:t xml:space="preserve">Nível </w:t>
-      </w:r>
-      <w:r>
-        <w:rPr>
-          <w:rFonts w:ascii="Times New Roman" w:hAnsi="Times New Roman" w:cs="Times New Roman"/>
-          <w:b/>
-          <w:bCs/>
-          <w:sz w:val="40"/>
-          <w:szCs w:val="40"/>
-        </w:rPr>
-        <w:t>3</w:t>
-      </w:r>
-    </w:p>
-    <w:p>
-      <w:pPr>
-        <w:numPr>
-          <w:ilvl w:val="0"/>
-          <w:numId w:val="1"/>
-        </w:numPr>
-        <w:spacing w:line="254" w:lineRule="auto"/>
-        <w:rPr>
-          <w:rFonts w:ascii="Times New Roman" w:hAnsi="Times New Roman" w:cs="Times New Roman"/>
-          <w:sz w:val="28"/>
-          <w:szCs w:val="28"/>
-        </w:rPr>
-      </w:pPr>
-      <w:r>
-        <w:rPr>
-          <w:rFonts w:ascii="Times New Roman" w:hAnsi="Times New Roman" w:cs="Times New Roman"/>
-          <w:b/>
-          <w:bCs/>
-          <w:sz w:val="32"/>
-          <w:szCs w:val="32"/>
-        </w:rPr>
-        <w:t xml:space="preserve"> </w:t>
-      </w:r>
-      <w:r>
-        <w:rPr>
-          <w:rFonts w:ascii="Times New Roman" w:hAnsi="Times New Roman" w:cs="Times New Roman"/>
-          <w:b/>
-          <w:bCs/>
-          <w:sz w:val="32"/>
-          <w:szCs w:val="32"/>
-        </w:rPr>
-        <w:t>Criar Lago</w:t>
-      </w:r>
-    </w:p>
-    <w:p>
-      <w:pPr>
-        <w:ind w:firstLine="567"/>
-        <w:rPr>
-          <w:rFonts w:ascii="Times New Roman" w:hAnsi="Times New Roman" w:cs="Times New Roman"/>
-          <w:b/>
-          <w:bCs/>
-          <w:sz w:val="28"/>
-          <w:szCs w:val="28"/>
-        </w:rPr>
-      </w:pPr>
-      <w:r>
-        <w:rPr>
-          <w:rFonts w:ascii="Times New Roman" w:hAnsi="Times New Roman" w:cs="Times New Roman"/>
-          <w:b/>
-          <w:bCs/>
-          <w:sz w:val="28"/>
-          <w:szCs w:val="28"/>
-        </w:rPr>
-        <w:t>Custo:</w:t>
-      </w:r>
-    </w:p>
-    <w:p>
-      <w:pPr>
-        <w:ind w:firstLine="567"/>
-        <w:rPr>
-          <w:rFonts w:ascii="Times New Roman" w:hAnsi="Times New Roman" w:cs="Times New Roman"/>
-          <w:b/>
-          <w:bCs/>
-          <w:sz w:val="28"/>
-          <w:szCs w:val="28"/>
-        </w:rPr>
-      </w:pPr>
-      <w:r>
-        <w:rPr>
-          <w:rFonts w:ascii="Times New Roman" w:hAnsi="Times New Roman" w:cs="Times New Roman"/>
-          <w:b/>
-          <w:bCs/>
-          <w:sz w:val="28"/>
-          <w:szCs w:val="28"/>
-        </w:rPr>
-        <w:t>Alcance:</w:t>
-      </w:r>
-    </w:p>
-    <w:p>
-      <w:pPr>
-        <w:ind w:firstLine="567"/>
-        <w:rPr>
-          <w:rFonts w:ascii="Times New Roman" w:hAnsi="Times New Roman" w:cs="Times New Roman"/>
-          <w:b/>
-          <w:bCs/>
-          <w:sz w:val="28"/>
-          <w:szCs w:val="28"/>
-        </w:rPr>
-      </w:pPr>
-      <w:r>
-        <w:rPr>
-          <w:rFonts w:ascii="Times New Roman" w:hAnsi="Times New Roman" w:cs="Times New Roman"/>
-          <w:b/>
-          <w:bCs/>
-          <w:sz w:val="28"/>
-          <w:szCs w:val="28"/>
-        </w:rPr>
-        <w:t>Descrição:</w:t>
-      </w:r>
-    </w:p>
-    <w:p>
-      <w:pPr>
-        <w:ind w:firstLine="567"/>
-        <w:rPr>
-          <w:rFonts w:ascii="Times New Roman" w:hAnsi="Times New Roman" w:cs="Times New Roman"/>
-          <w:b/>
-          <w:bCs/>
-          <w:sz w:val="28"/>
-          <w:szCs w:val="28"/>
-        </w:rPr>
-      </w:pPr>
-    </w:p>
-    <w:p>
-      <w:pPr>
-        <w:numPr>
-          <w:ilvl w:val="0"/>
-          <w:numId w:val="1"/>
-        </w:numPr>
-        <w:spacing w:line="254" w:lineRule="auto"/>
-        <w:rPr>
-          <w:rFonts w:ascii="Times New Roman" w:hAnsi="Times New Roman" w:cs="Times New Roman"/>
-          <w:sz w:val="28"/>
-          <w:szCs w:val="28"/>
-        </w:rPr>
-      </w:pPr>
-      <w:r>
-        <w:rPr>
-          <w:rFonts w:ascii="Times New Roman" w:hAnsi="Times New Roman" w:cs="Times New Roman"/>
-          <w:b/>
-          <w:bCs/>
-          <w:sz w:val="32"/>
-          <w:szCs w:val="32"/>
-        </w:rPr>
-        <w:t>Andar sobre Água</w:t>
-      </w:r>
-    </w:p>
-    <w:p>
-      <w:pPr>
-        <w:ind w:firstLine="567"/>
-        <w:rPr>
-          <w:rFonts w:ascii="Times New Roman" w:hAnsi="Times New Roman" w:cs="Times New Roman"/>
-          <w:b/>
-          <w:bCs/>
-          <w:sz w:val="28"/>
-          <w:szCs w:val="28"/>
-        </w:rPr>
-      </w:pPr>
-      <w:r>
-        <w:rPr>
-          <w:rFonts w:ascii="Times New Roman" w:hAnsi="Times New Roman" w:cs="Times New Roman"/>
-          <w:b/>
-          <w:bCs/>
-          <w:sz w:val="28"/>
-          <w:szCs w:val="28"/>
-        </w:rPr>
-        <w:t>Custo:</w:t>
-      </w:r>
-    </w:p>
-    <w:p>
-      <w:pPr>
-        <w:ind w:firstLine="567"/>
-        <w:rPr>
-          <w:rFonts w:ascii="Times New Roman" w:hAnsi="Times New Roman" w:cs="Times New Roman"/>
-          <w:b/>
-          <w:bCs/>
-          <w:sz w:val="28"/>
-          <w:szCs w:val="28"/>
-        </w:rPr>
-      </w:pPr>
-      <w:r>
-        <w:rPr>
-          <w:rFonts w:ascii="Times New Roman" w:hAnsi="Times New Roman" w:cs="Times New Roman"/>
-          <w:b/>
-          <w:bCs/>
-          <w:sz w:val="28"/>
-          <w:szCs w:val="28"/>
-        </w:rPr>
-        <w:t>Alcance:</w:t>
-      </w:r>
-    </w:p>
-    <w:p>
-      <w:pPr>
-        <w:ind w:firstLine="567"/>
-        <w:rPr>
-          <w:rFonts w:ascii="Times New Roman" w:hAnsi="Times New Roman" w:cs="Times New Roman"/>
-          <w:b/>
-          <w:bCs/>
-          <w:sz w:val="28"/>
-          <w:szCs w:val="28"/>
-        </w:rPr>
-      </w:pPr>
-      <w:r>
-        <w:rPr>
-          <w:rFonts w:ascii="Times New Roman" w:hAnsi="Times New Roman" w:cs="Times New Roman"/>
-          <w:b/>
-          <w:bCs/>
-          <w:sz w:val="28"/>
-          <w:szCs w:val="28"/>
-        </w:rPr>
-        <w:t>Descrição:</w:t>
-      </w:r>
-    </w:p>
-    <w:p>
-      <w:pPr>
-        <w:ind w:firstLine="567"/>
-        <w:rPr>
-          <w:rFonts w:ascii="Times New Roman" w:hAnsi="Times New Roman" w:cs="Times New Roman"/>
-          <w:b/>
-          <w:bCs/>
-          <w:sz w:val="28"/>
-          <w:szCs w:val="28"/>
-        </w:rPr>
-      </w:pPr>
-    </w:p>
-    <w:p>
-      <w:pPr>
-        <w:numPr>
-          <w:ilvl w:val="0"/>
-          <w:numId w:val="1"/>
-        </w:numPr>
-        <w:spacing w:line="254" w:lineRule="auto"/>
-        <w:rPr>
-          <w:rFonts w:ascii="Times New Roman" w:hAnsi="Times New Roman" w:cs="Times New Roman"/>
-          <w:sz w:val="28"/>
-          <w:szCs w:val="28"/>
-        </w:rPr>
-      </w:pPr>
-      <w:r>
-        <w:rPr>
-          <w:rFonts w:ascii="Times New Roman" w:hAnsi="Times New Roman" w:cs="Times New Roman"/>
-          <w:b/>
-          <w:bCs/>
-          <w:sz w:val="32"/>
-          <w:szCs w:val="32"/>
-        </w:rPr>
-        <w:t>Criogenia Intermediaria</w:t>
-      </w:r>
-    </w:p>
-    <w:p>
-      <w:pPr>
-        <w:ind w:firstLine="567"/>
-        <w:rPr>
-          <w:rFonts w:ascii="Times New Roman" w:hAnsi="Times New Roman" w:cs="Times New Roman"/>
-          <w:b/>
-          <w:bCs/>
-          <w:sz w:val="28"/>
-          <w:szCs w:val="28"/>
-        </w:rPr>
-      </w:pPr>
-      <w:r>
-        <w:rPr>
-          <w:rFonts w:ascii="Times New Roman" w:hAnsi="Times New Roman" w:cs="Times New Roman"/>
-          <w:b/>
-          <w:bCs/>
-          <w:sz w:val="28"/>
-          <w:szCs w:val="28"/>
-        </w:rPr>
-        <w:t>Custo:</w:t>
-      </w:r>
-    </w:p>
-    <w:p>
-      <w:pPr>
-        <w:ind w:firstLine="567"/>
-        <w:rPr>
-          <w:rFonts w:ascii="Times New Roman" w:hAnsi="Times New Roman" w:cs="Times New Roman"/>
-          <w:b/>
-          <w:bCs/>
-          <w:sz w:val="28"/>
-          <w:szCs w:val="28"/>
-        </w:rPr>
-      </w:pPr>
-      <w:r>
-        <w:rPr>
-          <w:rFonts w:ascii="Times New Roman" w:hAnsi="Times New Roman" w:cs="Times New Roman"/>
-          <w:b/>
-          <w:bCs/>
-          <w:sz w:val="28"/>
-          <w:szCs w:val="28"/>
-        </w:rPr>
-        <w:t>Alcance:</w:t>
-      </w:r>
-    </w:p>
-    <w:p>
-      <w:pPr>
-        <w:ind w:firstLine="567"/>
-        <w:rPr>
-          <w:rFonts w:ascii="Times New Roman" w:hAnsi="Times New Roman" w:cs="Times New Roman"/>
-          <w:b/>
-          <w:bCs/>
-          <w:sz w:val="28"/>
-          <w:szCs w:val="28"/>
-        </w:rPr>
-      </w:pPr>
-      <w:r>
-        <w:rPr>
-          <w:rFonts w:ascii="Times New Roman" w:hAnsi="Times New Roman" w:cs="Times New Roman"/>
-          <w:b/>
-          <w:bCs/>
-          <w:sz w:val="28"/>
-          <w:szCs w:val="28"/>
-        </w:rPr>
-        <w:t>Descrição:</w:t>
-      </w:r>
-    </w:p>
-    <w:p>
-      <w:pPr>
-        <w:ind w:firstLine="567"/>
-        <w:rPr>
-          <w:rFonts w:ascii="Times New Roman" w:hAnsi="Times New Roman" w:cs="Times New Roman"/>
-          <w:b/>
-          <w:bCs/>
-          <w:sz w:val="28"/>
-          <w:szCs w:val="28"/>
-        </w:rPr>
-      </w:pPr>
-    </w:p>
-    <w:p>
-      <w:pPr>
-        <w:numPr>
-          <w:ilvl w:val="0"/>
-          <w:numId w:val="1"/>
-        </w:numPr>
-        <w:spacing w:line="254" w:lineRule="auto"/>
-        <w:rPr>
-          <w:rFonts w:ascii="Times New Roman" w:hAnsi="Times New Roman" w:cs="Times New Roman"/>
-          <w:sz w:val="28"/>
-          <w:szCs w:val="28"/>
-        </w:rPr>
-      </w:pPr>
-      <w:r>
-        <w:rPr>
-          <w:rFonts w:ascii="Times New Roman" w:hAnsi="Times New Roman" w:cs="Times New Roman"/>
-          <w:b/>
-          <w:bCs/>
-          <w:sz w:val="32"/>
-          <w:szCs w:val="32"/>
-        </w:rPr>
-        <w:t>Afogar</w:t>
-      </w:r>
-    </w:p>
-    <w:p>
-      <w:pPr>
-        <w:ind w:firstLine="567"/>
-        <w:rPr>
-          <w:rFonts w:ascii="Times New Roman" w:hAnsi="Times New Roman" w:cs="Times New Roman"/>
-          <w:b/>
-          <w:bCs/>
-          <w:sz w:val="28"/>
-          <w:szCs w:val="28"/>
-        </w:rPr>
-      </w:pPr>
-      <w:r>
-        <w:rPr>
-          <w:rFonts w:ascii="Times New Roman" w:hAnsi="Times New Roman" w:cs="Times New Roman"/>
-          <w:b/>
-          <w:bCs/>
-          <w:sz w:val="28"/>
-          <w:szCs w:val="28"/>
-        </w:rPr>
-        <w:t>Custo:</w:t>
-      </w:r>
-    </w:p>
-    <w:p>
-      <w:pPr>
-        <w:ind w:firstLine="567"/>
-        <w:rPr>
-          <w:rFonts w:ascii="Times New Roman" w:hAnsi="Times New Roman" w:cs="Times New Roman"/>
-          <w:b/>
-          <w:bCs/>
-          <w:sz w:val="28"/>
-          <w:szCs w:val="28"/>
-        </w:rPr>
-      </w:pPr>
-      <w:r>
-        <w:rPr>
-          <w:rFonts w:ascii="Times New Roman" w:hAnsi="Times New Roman" w:cs="Times New Roman"/>
-          <w:b/>
-          <w:bCs/>
-          <w:sz w:val="28"/>
-          <w:szCs w:val="28"/>
-        </w:rPr>
-        <w:t>Alcance:</w:t>
-      </w:r>
-    </w:p>
-    <w:p>
-      <w:pPr>
-        <w:ind w:firstLine="567"/>
-        <w:rPr>
-          <w:rFonts w:ascii="Times New Roman" w:hAnsi="Times New Roman" w:cs="Times New Roman"/>
-          <w:b/>
-          <w:bCs/>
-          <w:sz w:val="28"/>
-          <w:szCs w:val="28"/>
-        </w:rPr>
-      </w:pPr>
-      <w:r>
-        <w:rPr>
-          <w:rFonts w:ascii="Times New Roman" w:hAnsi="Times New Roman" w:cs="Times New Roman"/>
-          <w:b/>
-          <w:bCs/>
-          <w:sz w:val="28"/>
-          <w:szCs w:val="28"/>
-        </w:rPr>
-        <w:t>Descrição:</w:t>
-      </w:r>
-    </w:p>
-    <w:p>
-      <w:pPr>
-        <w:ind w:firstLine="567"/>
-        <w:rPr>
-          <w:rFonts w:ascii="Times New Roman" w:hAnsi="Times New Roman" w:cs="Times New Roman"/>
-          <w:b/>
-          <w:bCs/>
-          <w:sz w:val="28"/>
-          <w:szCs w:val="28"/>
-        </w:rPr>
-      </w:pPr>
-    </w:p>
-    <w:p>
-      <w:pPr>
-        <w:numPr>
-          <w:ilvl w:val="0"/>
-          <w:numId w:val="1"/>
-        </w:numPr>
-        <w:spacing w:line="254" w:lineRule="auto"/>
-        <w:rPr>
-          <w:rFonts w:ascii="Times New Roman" w:hAnsi="Times New Roman" w:cs="Times New Roman"/>
-          <w:sz w:val="28"/>
-          <w:szCs w:val="28"/>
-        </w:rPr>
-      </w:pPr>
-      <w:r>
-        <w:rPr>
-          <w:rFonts w:ascii="Times New Roman" w:hAnsi="Times New Roman" w:cs="Times New Roman"/>
-          <w:b/>
-          <w:bCs/>
-          <w:sz w:val="32"/>
-          <w:szCs w:val="32"/>
-        </w:rPr>
-        <w:t>Aspecto de Anfíbio</w:t>
-      </w:r>
-    </w:p>
-    <w:p>
-      <w:pPr>
-        <w:ind w:firstLine="567"/>
-        <w:rPr>
-          <w:rFonts w:ascii="Times New Roman" w:hAnsi="Times New Roman" w:cs="Times New Roman"/>
-          <w:b/>
-          <w:bCs/>
-          <w:sz w:val="28"/>
-          <w:szCs w:val="28"/>
-        </w:rPr>
-      </w:pPr>
-      <w:r>
-        <w:rPr>
-          <w:rFonts w:ascii="Times New Roman" w:hAnsi="Times New Roman" w:cs="Times New Roman"/>
-          <w:b/>
-          <w:bCs/>
-          <w:sz w:val="28"/>
-          <w:szCs w:val="28"/>
-        </w:rPr>
-        <w:t>Custo:</w:t>
-      </w:r>
-    </w:p>
-    <w:p>
-      <w:pPr>
-        <w:ind w:firstLine="567"/>
-        <w:rPr>
-          <w:rFonts w:ascii="Times New Roman" w:hAnsi="Times New Roman" w:cs="Times New Roman"/>
-          <w:b/>
-          <w:bCs/>
-          <w:sz w:val="28"/>
-          <w:szCs w:val="28"/>
-        </w:rPr>
-      </w:pPr>
-      <w:r>
-        <w:rPr>
-          <w:rFonts w:ascii="Times New Roman" w:hAnsi="Times New Roman" w:cs="Times New Roman"/>
-          <w:b/>
-          <w:bCs/>
-          <w:sz w:val="28"/>
-          <w:szCs w:val="28"/>
-        </w:rPr>
-        <w:t>Alcance:</w:t>
-      </w:r>
-    </w:p>
-    <w:p>
-      <w:pPr>
-        <w:ind w:firstLine="567"/>
-        <w:rPr>
-          <w:rFonts w:ascii="Times New Roman" w:hAnsi="Times New Roman" w:cs="Times New Roman"/>
-          <w:b/>
-          <w:bCs/>
-          <w:sz w:val="28"/>
-          <w:szCs w:val="28"/>
-        </w:rPr>
-      </w:pPr>
-      <w:r>
-        <w:rPr>
-          <w:rFonts w:ascii="Times New Roman" w:hAnsi="Times New Roman" w:cs="Times New Roman"/>
-          <w:b/>
-          <w:bCs/>
-          <w:sz w:val="28"/>
-          <w:szCs w:val="28"/>
-        </w:rPr>
-        <w:t>Descrição:</w:t>
-      </w:r>
-    </w:p>
-    <w:p>
-      <w:pPr>
-        <w:jc w:val="center"/>
-        <w:rPr>
-          <w:rFonts w:ascii="Times New Roman" w:hAnsi="Times New Roman" w:cs="Times New Roman"/>
-          <w:b/>
-          <w:bCs/>
-          <w:sz w:val="40"/>
-          <w:szCs w:val="40"/>
-        </w:rPr>
-      </w:pPr>
-    </w:p>
-    <w:p>
-      <w:pPr>
-        <w:jc w:val="center"/>
-        <w:rPr>
-          <w:rFonts w:ascii="Times New Roman" w:hAnsi="Times New Roman" w:cs="Times New Roman"/>
-          <w:b/>
-          <w:bCs/>
-          <w:sz w:val="40"/>
-          <w:szCs w:val="40"/>
-        </w:rPr>
-      </w:pPr>
-      <w:r>
-        <w:rPr>
-          <w:rFonts w:ascii="Times New Roman" w:hAnsi="Times New Roman" w:cs="Times New Roman"/>
-          <w:b/>
-          <w:bCs/>
-          <w:sz w:val="40"/>
-          <w:szCs w:val="40"/>
-        </w:rPr>
-        <w:lastRenderedPageBreak/>
-        <w:t xml:space="preserve">Nível </w:t>
-      </w:r>
-      <w:r>
-        <w:rPr>
-          <w:rFonts w:ascii="Times New Roman" w:hAnsi="Times New Roman" w:cs="Times New Roman"/>
-          <w:b/>
-          <w:bCs/>
-          <w:sz w:val="40"/>
-          <w:szCs w:val="40"/>
-        </w:rPr>
-        <w:t>4</w:t>
-      </w:r>
-    </w:p>
-    <w:p>
-      <w:pPr>
-        <w:numPr>
-          <w:ilvl w:val="0"/>
-          <w:numId w:val="1"/>
-        </w:numPr>
-        <w:spacing w:line="254" w:lineRule="auto"/>
-        <w:rPr>
-          <w:rFonts w:ascii="Times New Roman" w:hAnsi="Times New Roman" w:cs="Times New Roman"/>
-          <w:sz w:val="28"/>
-          <w:szCs w:val="28"/>
-        </w:rPr>
-      </w:pPr>
-      <w:r>
-        <w:rPr>
-          <w:rFonts w:ascii="Times New Roman" w:hAnsi="Times New Roman" w:cs="Times New Roman"/>
-          <w:b/>
-          <w:bCs/>
-          <w:sz w:val="32"/>
-          <w:szCs w:val="32"/>
-        </w:rPr>
-        <w:t xml:space="preserve"> </w:t>
-      </w:r>
-      <w:r>
-        <w:rPr>
-          <w:rFonts w:ascii="Times New Roman" w:hAnsi="Times New Roman" w:cs="Times New Roman"/>
-          <w:b/>
-          <w:bCs/>
-          <w:sz w:val="32"/>
-          <w:szCs w:val="32"/>
-        </w:rPr>
-        <w:t>Vórtex</w:t>
-      </w:r>
-    </w:p>
-    <w:p>
-      <w:pPr>
-        <w:ind w:firstLine="567"/>
-        <w:rPr>
-          <w:rFonts w:ascii="Times New Roman" w:hAnsi="Times New Roman" w:cs="Times New Roman"/>
-          <w:b/>
-          <w:bCs/>
-          <w:sz w:val="28"/>
-          <w:szCs w:val="28"/>
-        </w:rPr>
-      </w:pPr>
-      <w:r>
-        <w:rPr>
-          <w:rFonts w:ascii="Times New Roman" w:hAnsi="Times New Roman" w:cs="Times New Roman"/>
-          <w:b/>
-          <w:bCs/>
-          <w:sz w:val="28"/>
-          <w:szCs w:val="28"/>
-        </w:rPr>
-        <w:t>Custo:</w:t>
-      </w:r>
-    </w:p>
-    <w:p>
-      <w:pPr>
-        <w:ind w:firstLine="567"/>
-        <w:rPr>
-          <w:rFonts w:ascii="Times New Roman" w:hAnsi="Times New Roman" w:cs="Times New Roman"/>
-          <w:b/>
-          <w:bCs/>
-          <w:sz w:val="28"/>
-          <w:szCs w:val="28"/>
-        </w:rPr>
-      </w:pPr>
-      <w:r>
-        <w:rPr>
-          <w:rFonts w:ascii="Times New Roman" w:hAnsi="Times New Roman" w:cs="Times New Roman"/>
-          <w:b/>
-          <w:bCs/>
-          <w:sz w:val="28"/>
-          <w:szCs w:val="28"/>
-        </w:rPr>
-        <w:t>Alcance:</w:t>
-      </w:r>
-    </w:p>
-    <w:p>
-      <w:pPr>
-        <w:ind w:firstLine="567"/>
-        <w:rPr>
-          <w:rFonts w:ascii="Times New Roman" w:hAnsi="Times New Roman" w:cs="Times New Roman"/>
-          <w:b/>
-          <w:bCs/>
-          <w:sz w:val="28"/>
-          <w:szCs w:val="28"/>
-        </w:rPr>
-      </w:pPr>
-      <w:r>
-        <w:rPr>
-          <w:rFonts w:ascii="Times New Roman" w:hAnsi="Times New Roman" w:cs="Times New Roman"/>
-          <w:b/>
-          <w:bCs/>
-          <w:sz w:val="28"/>
-          <w:szCs w:val="28"/>
-        </w:rPr>
-        <w:t>Descrição:</w:t>
-      </w:r>
-    </w:p>
-    <w:p>
-      <w:pPr>
-        <w:ind w:firstLine="567"/>
-        <w:rPr>
-          <w:rFonts w:ascii="Times New Roman" w:hAnsi="Times New Roman" w:cs="Times New Roman"/>
-          <w:b/>
-          <w:bCs/>
-          <w:sz w:val="28"/>
-          <w:szCs w:val="28"/>
-        </w:rPr>
-      </w:pPr>
-    </w:p>
-    <w:p>
-      <w:pPr>
-        <w:numPr>
-          <w:ilvl w:val="0"/>
-          <w:numId w:val="1"/>
-        </w:numPr>
-        <w:spacing w:line="254" w:lineRule="auto"/>
-        <w:rPr>
-          <w:rFonts w:ascii="Times New Roman" w:hAnsi="Times New Roman" w:cs="Times New Roman"/>
-          <w:sz w:val="28"/>
-          <w:szCs w:val="28"/>
-        </w:rPr>
-      </w:pPr>
-      <w:r>
-        <w:rPr>
-          <w:rFonts w:ascii="Times New Roman" w:hAnsi="Times New Roman" w:cs="Times New Roman"/>
-          <w:b/>
-          <w:bCs/>
-          <w:sz w:val="32"/>
-          <w:szCs w:val="32"/>
-        </w:rPr>
-        <w:t>Tsunami</w:t>
-      </w:r>
-    </w:p>
-    <w:p>
-      <w:pPr>
-        <w:ind w:firstLine="567"/>
-        <w:rPr>
-          <w:rFonts w:ascii="Times New Roman" w:hAnsi="Times New Roman" w:cs="Times New Roman"/>
-          <w:b/>
-          <w:bCs/>
-          <w:sz w:val="28"/>
-          <w:szCs w:val="28"/>
-        </w:rPr>
-      </w:pPr>
-      <w:r>
-        <w:rPr>
-          <w:rFonts w:ascii="Times New Roman" w:hAnsi="Times New Roman" w:cs="Times New Roman"/>
-          <w:b/>
-          <w:bCs/>
-          <w:sz w:val="28"/>
-          <w:szCs w:val="28"/>
-        </w:rPr>
-        <w:t>Custo:</w:t>
-      </w:r>
-    </w:p>
-    <w:p>
-      <w:pPr>
-        <w:ind w:firstLine="567"/>
-        <w:rPr>
-          <w:rFonts w:ascii="Times New Roman" w:hAnsi="Times New Roman" w:cs="Times New Roman"/>
-          <w:b/>
-          <w:bCs/>
-          <w:sz w:val="28"/>
-          <w:szCs w:val="28"/>
-        </w:rPr>
-      </w:pPr>
-      <w:r>
-        <w:rPr>
-          <w:rFonts w:ascii="Times New Roman" w:hAnsi="Times New Roman" w:cs="Times New Roman"/>
-          <w:b/>
-          <w:bCs/>
-          <w:sz w:val="28"/>
-          <w:szCs w:val="28"/>
-        </w:rPr>
-        <w:t>Alcance:</w:t>
-      </w:r>
-    </w:p>
-    <w:p>
-      <w:pPr>
-        <w:ind w:firstLine="567"/>
-        <w:rPr>
-          <w:rFonts w:ascii="Times New Roman" w:hAnsi="Times New Roman" w:cs="Times New Roman"/>
-          <w:b/>
-          <w:bCs/>
-          <w:sz w:val="28"/>
-          <w:szCs w:val="28"/>
-        </w:rPr>
-      </w:pPr>
-      <w:r>
-        <w:rPr>
-          <w:rFonts w:ascii="Times New Roman" w:hAnsi="Times New Roman" w:cs="Times New Roman"/>
-          <w:b/>
-          <w:bCs/>
-          <w:sz w:val="28"/>
-          <w:szCs w:val="28"/>
-        </w:rPr>
-        <w:t>Descrição:</w:t>
-      </w:r>
-    </w:p>
-    <w:p>
-      <w:pPr>
-        <w:ind w:firstLine="567"/>
-        <w:rPr>
-          <w:rFonts w:ascii="Times New Roman" w:hAnsi="Times New Roman" w:cs="Times New Roman"/>
-          <w:b/>
-          <w:bCs/>
-          <w:sz w:val="28"/>
-          <w:szCs w:val="28"/>
-        </w:rPr>
-      </w:pPr>
-    </w:p>
-    <w:p>
-      <w:pPr>
-        <w:numPr>
-          <w:ilvl w:val="0"/>
-          <w:numId w:val="1"/>
-        </w:numPr>
-        <w:spacing w:line="254" w:lineRule="auto"/>
-        <w:rPr>
-          <w:rFonts w:ascii="Times New Roman" w:hAnsi="Times New Roman" w:cs="Times New Roman"/>
-          <w:sz w:val="28"/>
-          <w:szCs w:val="28"/>
-        </w:rPr>
-      </w:pPr>
-      <w:r>
-        <w:rPr>
-          <w:rFonts w:ascii="Times New Roman" w:hAnsi="Times New Roman" w:cs="Times New Roman"/>
-          <w:b/>
-          <w:bCs/>
-          <w:sz w:val="32"/>
-          <w:szCs w:val="32"/>
-        </w:rPr>
-        <w:t>Aurora Boreal</w:t>
-      </w:r>
-    </w:p>
-    <w:p>
-      <w:pPr>
-        <w:ind w:firstLine="567"/>
-        <w:rPr>
-          <w:rFonts w:ascii="Times New Roman" w:hAnsi="Times New Roman" w:cs="Times New Roman"/>
-          <w:b/>
-          <w:bCs/>
-          <w:sz w:val="28"/>
-          <w:szCs w:val="28"/>
-        </w:rPr>
-      </w:pPr>
-      <w:r>
-        <w:rPr>
-          <w:rFonts w:ascii="Times New Roman" w:hAnsi="Times New Roman" w:cs="Times New Roman"/>
-          <w:b/>
-          <w:bCs/>
-          <w:sz w:val="28"/>
-          <w:szCs w:val="28"/>
-        </w:rPr>
-        <w:t>Custo:</w:t>
-      </w:r>
-    </w:p>
-    <w:p>
-      <w:pPr>
-        <w:ind w:firstLine="567"/>
-        <w:rPr>
-          <w:rFonts w:ascii="Times New Roman" w:hAnsi="Times New Roman" w:cs="Times New Roman"/>
-          <w:b/>
-          <w:bCs/>
-          <w:sz w:val="28"/>
-          <w:szCs w:val="28"/>
-        </w:rPr>
-      </w:pPr>
-      <w:r>
-        <w:rPr>
-          <w:rFonts w:ascii="Times New Roman" w:hAnsi="Times New Roman" w:cs="Times New Roman"/>
-          <w:b/>
-          <w:bCs/>
-          <w:sz w:val="28"/>
-          <w:szCs w:val="28"/>
-        </w:rPr>
-        <w:t>Alcance:</w:t>
-      </w:r>
-    </w:p>
-    <w:p>
-      <w:pPr>
-        <w:ind w:firstLine="567"/>
-        <w:rPr>
-          <w:rFonts w:ascii="Times New Roman" w:hAnsi="Times New Roman" w:cs="Times New Roman"/>
-          <w:b/>
-          <w:bCs/>
-          <w:sz w:val="28"/>
-          <w:szCs w:val="28"/>
-        </w:rPr>
-      </w:pPr>
-      <w:r>
-        <w:rPr>
-          <w:rFonts w:ascii="Times New Roman" w:hAnsi="Times New Roman" w:cs="Times New Roman"/>
-          <w:b/>
-          <w:bCs/>
-          <w:sz w:val="28"/>
-          <w:szCs w:val="28"/>
-        </w:rPr>
-        <w:t>Descrição:</w:t>
-      </w:r>
-    </w:p>
-    <w:p>
-      <w:pPr>
-        <w:ind w:firstLine="567"/>
-        <w:rPr>
-          <w:rFonts w:ascii="Times New Roman" w:hAnsi="Times New Roman" w:cs="Times New Roman"/>
-          <w:b/>
-          <w:bCs/>
-          <w:sz w:val="28"/>
-          <w:szCs w:val="28"/>
-        </w:rPr>
-      </w:pPr>
-    </w:p>
-    <w:p>
-      <w:pPr>
-        <w:numPr>
-          <w:ilvl w:val="0"/>
-          <w:numId w:val="1"/>
-        </w:numPr>
-        <w:spacing w:line="254" w:lineRule="auto"/>
-        <w:rPr>
-          <w:rFonts w:ascii="Times New Roman" w:hAnsi="Times New Roman" w:cs="Times New Roman"/>
-          <w:sz w:val="28"/>
-          <w:szCs w:val="28"/>
-        </w:rPr>
-      </w:pPr>
-      <w:r>
-        <w:rPr>
-          <w:rFonts w:ascii="Times New Roman" w:hAnsi="Times New Roman" w:cs="Times New Roman"/>
-          <w:b/>
-          <w:bCs/>
-          <w:sz w:val="32"/>
-          <w:szCs w:val="32"/>
-        </w:rPr>
-        <w:t>Criar Elemental de Água Intermediário</w:t>
-      </w:r>
-    </w:p>
-    <w:p>
-      <w:pPr>
-        <w:ind w:firstLine="567"/>
-        <w:rPr>
-          <w:rFonts w:ascii="Times New Roman" w:hAnsi="Times New Roman" w:cs="Times New Roman"/>
-          <w:b/>
-          <w:bCs/>
-          <w:sz w:val="28"/>
-          <w:szCs w:val="28"/>
-        </w:rPr>
-      </w:pPr>
-      <w:r>
-        <w:rPr>
-          <w:rFonts w:ascii="Times New Roman" w:hAnsi="Times New Roman" w:cs="Times New Roman"/>
-          <w:b/>
-          <w:bCs/>
-          <w:sz w:val="28"/>
-          <w:szCs w:val="28"/>
-        </w:rPr>
-        <w:t>Custo:</w:t>
-      </w:r>
-    </w:p>
-    <w:p>
-      <w:pPr>
-        <w:ind w:firstLine="567"/>
-        <w:rPr>
-          <w:rFonts w:ascii="Times New Roman" w:hAnsi="Times New Roman" w:cs="Times New Roman"/>
-          <w:b/>
-          <w:bCs/>
-          <w:sz w:val="28"/>
-          <w:szCs w:val="28"/>
-        </w:rPr>
-      </w:pPr>
-      <w:r>
-        <w:rPr>
-          <w:rFonts w:ascii="Times New Roman" w:hAnsi="Times New Roman" w:cs="Times New Roman"/>
-          <w:b/>
-          <w:bCs/>
-          <w:sz w:val="28"/>
-          <w:szCs w:val="28"/>
-        </w:rPr>
-        <w:t>Alcance:</w:t>
-      </w:r>
-    </w:p>
-    <w:p>
-      <w:pPr>
-        <w:ind w:firstLine="567"/>
-        <w:rPr>
-          <w:rFonts w:ascii="Times New Roman" w:hAnsi="Times New Roman" w:cs="Times New Roman"/>
-          <w:b/>
-          <w:bCs/>
-          <w:sz w:val="28"/>
-          <w:szCs w:val="28"/>
-        </w:rPr>
-      </w:pPr>
-      <w:r>
-        <w:rPr>
-          <w:rFonts w:ascii="Times New Roman" w:hAnsi="Times New Roman" w:cs="Times New Roman"/>
-          <w:b/>
-          <w:bCs/>
-          <w:sz w:val="28"/>
-          <w:szCs w:val="28"/>
-        </w:rPr>
-        <w:t>Descrição:</w:t>
-      </w:r>
-    </w:p>
-    <w:p>
-      <w:pPr>
-        <w:ind w:firstLine="567"/>
-        <w:rPr>
-          <w:rFonts w:ascii="Times New Roman" w:hAnsi="Times New Roman" w:cs="Times New Roman"/>
-          <w:b/>
-          <w:bCs/>
-          <w:sz w:val="28"/>
-          <w:szCs w:val="28"/>
-        </w:rPr>
-      </w:pPr>
-    </w:p>
-    <w:p>
-      <w:pPr>
-        <w:numPr>
-          <w:ilvl w:val="0"/>
-          <w:numId w:val="1"/>
-        </w:numPr>
-        <w:spacing w:line="254" w:lineRule="auto"/>
-        <w:rPr>
-          <w:rFonts w:ascii="Times New Roman" w:hAnsi="Times New Roman" w:cs="Times New Roman"/>
-          <w:sz w:val="28"/>
-          <w:szCs w:val="28"/>
-        </w:rPr>
-      </w:pPr>
-      <w:r>
-        <w:rPr>
-          <w:rFonts w:ascii="Times New Roman" w:hAnsi="Times New Roman" w:cs="Times New Roman"/>
-          <w:b/>
-          <w:bCs/>
-          <w:sz w:val="32"/>
-          <w:szCs w:val="32"/>
-        </w:rPr>
-        <w:t>Conjuração Multiaquática</w:t>
-      </w:r>
-    </w:p>
-    <w:p>
-      <w:pPr>
-        <w:ind w:firstLine="567"/>
-        <w:rPr>
-          <w:rFonts w:ascii="Times New Roman" w:hAnsi="Times New Roman" w:cs="Times New Roman"/>
-          <w:b/>
-          <w:bCs/>
-          <w:sz w:val="28"/>
-          <w:szCs w:val="28"/>
-        </w:rPr>
-      </w:pPr>
-      <w:r>
-        <w:rPr>
-          <w:rFonts w:ascii="Times New Roman" w:hAnsi="Times New Roman" w:cs="Times New Roman"/>
-          <w:b/>
-          <w:bCs/>
-          <w:sz w:val="28"/>
-          <w:szCs w:val="28"/>
-        </w:rPr>
-        <w:t>Custo:</w:t>
-      </w:r>
-    </w:p>
-    <w:p>
-      <w:pPr>
-        <w:ind w:firstLine="567"/>
-        <w:rPr>
-          <w:rFonts w:ascii="Times New Roman" w:hAnsi="Times New Roman" w:cs="Times New Roman"/>
-          <w:b/>
-          <w:bCs/>
-          <w:sz w:val="28"/>
-          <w:szCs w:val="28"/>
-        </w:rPr>
-      </w:pPr>
-      <w:r>
-        <w:rPr>
-          <w:rFonts w:ascii="Times New Roman" w:hAnsi="Times New Roman" w:cs="Times New Roman"/>
-          <w:b/>
-          <w:bCs/>
-          <w:sz w:val="28"/>
-          <w:szCs w:val="28"/>
-        </w:rPr>
-        <w:t>Alcance:</w:t>
-      </w:r>
-    </w:p>
-    <w:p>
-      <w:pPr>
-        <w:ind w:firstLine="567"/>
-        <w:rPr>
-          <w:rFonts w:ascii="Times New Roman" w:hAnsi="Times New Roman" w:cs="Times New Roman"/>
-          <w:b/>
-          <w:bCs/>
-          <w:sz w:val="28"/>
-          <w:szCs w:val="28"/>
-        </w:rPr>
-      </w:pPr>
-      <w:r>
-        <w:rPr>
-          <w:rFonts w:ascii="Times New Roman" w:hAnsi="Times New Roman" w:cs="Times New Roman"/>
-          <w:b/>
-          <w:bCs/>
-          <w:sz w:val="28"/>
-          <w:szCs w:val="28"/>
-        </w:rPr>
-        <w:t>Descrição:</w:t>
-      </w:r>
-    </w:p>
-    <w:p>
-      <w:pPr>
-        <w:jc w:val="center"/>
-        <w:rPr>
-          <w:rFonts w:ascii="Times New Roman" w:hAnsi="Times New Roman" w:cs="Times New Roman"/>
-          <w:b/>
-          <w:bCs/>
-          <w:sz w:val="40"/>
-          <w:szCs w:val="40"/>
-        </w:rPr>
-      </w:pPr>
-    </w:p>
-    <w:p>
-      <w:pPr>
-        <w:jc w:val="center"/>
-        <w:rPr>
-          <w:rFonts w:ascii="Times New Roman" w:hAnsi="Times New Roman" w:cs="Times New Roman"/>
-          <w:b/>
-          <w:bCs/>
-          <w:sz w:val="40"/>
-          <w:szCs w:val="40"/>
-        </w:rPr>
-      </w:pPr>
-      <w:r>
-        <w:rPr>
-          <w:rFonts w:ascii="Times New Roman" w:hAnsi="Times New Roman" w:cs="Times New Roman"/>
-          <w:b/>
-          <w:bCs/>
-          <w:sz w:val="40"/>
-          <w:szCs w:val="40"/>
-        </w:rPr>
-        <w:lastRenderedPageBreak/>
-        <w:t>Nível 5</w:t>
-      </w:r>
-    </w:p>
-    <w:p>
-      <w:pPr>
-        <w:numPr>
-          <w:ilvl w:val="0"/>
-          <w:numId w:val="1"/>
-        </w:numPr>
-        <w:spacing w:line="254" w:lineRule="auto"/>
-        <w:rPr>
-          <w:rFonts w:ascii="Times New Roman" w:hAnsi="Times New Roman" w:cs="Times New Roman"/>
-          <w:sz w:val="28"/>
-          <w:szCs w:val="28"/>
-        </w:rPr>
-      </w:pPr>
-      <w:r>
-        <w:rPr>
-          <w:rFonts w:ascii="Times New Roman" w:hAnsi="Times New Roman" w:cs="Times New Roman"/>
-          <w:b/>
-          <w:bCs/>
-          <w:sz w:val="32"/>
-          <w:szCs w:val="32"/>
-        </w:rPr>
-        <w:t xml:space="preserve"> </w:t>
-      </w:r>
-      <w:r>
-        <w:rPr>
-          <w:rFonts w:ascii="Times New Roman" w:hAnsi="Times New Roman" w:cs="Times New Roman"/>
-          <w:b/>
-          <w:bCs/>
-          <w:sz w:val="32"/>
-          <w:szCs w:val="32"/>
-        </w:rPr>
-        <w:t>Criar Mar</w:t>
-      </w:r>
-    </w:p>
-    <w:p>
-      <w:pPr>
-        <w:ind w:firstLine="567"/>
-        <w:rPr>
-          <w:rFonts w:ascii="Times New Roman" w:hAnsi="Times New Roman" w:cs="Times New Roman"/>
-          <w:b/>
-          <w:bCs/>
-          <w:sz w:val="28"/>
-          <w:szCs w:val="28"/>
-        </w:rPr>
-      </w:pPr>
-      <w:r>
-        <w:rPr>
-          <w:rFonts w:ascii="Times New Roman" w:hAnsi="Times New Roman" w:cs="Times New Roman"/>
-          <w:b/>
-          <w:bCs/>
-          <w:sz w:val="28"/>
-          <w:szCs w:val="28"/>
-        </w:rPr>
-        <w:t>Custo:</w:t>
-      </w:r>
-    </w:p>
-    <w:p>
-      <w:pPr>
-        <w:ind w:firstLine="567"/>
-        <w:rPr>
-          <w:rFonts w:ascii="Times New Roman" w:hAnsi="Times New Roman" w:cs="Times New Roman"/>
-          <w:b/>
-          <w:bCs/>
-          <w:sz w:val="28"/>
-          <w:szCs w:val="28"/>
-        </w:rPr>
-      </w:pPr>
-      <w:r>
-        <w:rPr>
-          <w:rFonts w:ascii="Times New Roman" w:hAnsi="Times New Roman" w:cs="Times New Roman"/>
-          <w:b/>
-          <w:bCs/>
-          <w:sz w:val="28"/>
-          <w:szCs w:val="28"/>
-        </w:rPr>
-        <w:t>Alcance:</w:t>
-      </w:r>
-    </w:p>
-    <w:p>
-      <w:pPr>
-        <w:ind w:firstLine="567"/>
-        <w:rPr>
-          <w:rFonts w:ascii="Times New Roman" w:hAnsi="Times New Roman" w:cs="Times New Roman"/>
-          <w:b/>
-          <w:bCs/>
-          <w:sz w:val="28"/>
-          <w:szCs w:val="28"/>
-        </w:rPr>
-      </w:pPr>
-      <w:r>
-        <w:rPr>
-          <w:rFonts w:ascii="Times New Roman" w:hAnsi="Times New Roman" w:cs="Times New Roman"/>
-          <w:b/>
-          <w:bCs/>
-          <w:sz w:val="28"/>
-          <w:szCs w:val="28"/>
-        </w:rPr>
-        <w:t>Descrição:</w:t>
-      </w:r>
-    </w:p>
-    <w:p>
-      <w:pPr>
-        <w:ind w:firstLine="567"/>
-        <w:rPr>
-          <w:rFonts w:ascii="Times New Roman" w:hAnsi="Times New Roman" w:cs="Times New Roman"/>
-          <w:b/>
-          <w:bCs/>
-          <w:sz w:val="28"/>
-          <w:szCs w:val="28"/>
-        </w:rPr>
-      </w:pPr>
-    </w:p>
-    <w:p>
-      <w:pPr>
-        <w:numPr>
-          <w:ilvl w:val="0"/>
-          <w:numId w:val="1"/>
-        </w:numPr>
-        <w:spacing w:line="254" w:lineRule="auto"/>
-        <w:rPr>
-          <w:rFonts w:ascii="Times New Roman" w:hAnsi="Times New Roman" w:cs="Times New Roman"/>
-          <w:sz w:val="28"/>
-          <w:szCs w:val="28"/>
-        </w:rPr>
-      </w:pPr>
-      <w:r>
-        <w:rPr>
-          <w:rFonts w:ascii="Times New Roman" w:hAnsi="Times New Roman" w:cs="Times New Roman"/>
-          <w:b/>
-          <w:bCs/>
-          <w:sz w:val="32"/>
-          <w:szCs w:val="32"/>
-        </w:rPr>
-        <w:t>Nevasca</w:t>
-      </w:r>
-    </w:p>
-    <w:p>
-      <w:pPr>
-        <w:ind w:firstLine="567"/>
-        <w:rPr>
-          <w:rFonts w:ascii="Times New Roman" w:hAnsi="Times New Roman" w:cs="Times New Roman"/>
-          <w:b/>
-          <w:bCs/>
-          <w:sz w:val="28"/>
-          <w:szCs w:val="28"/>
-        </w:rPr>
-      </w:pPr>
-      <w:r>
-        <w:rPr>
-          <w:rFonts w:ascii="Times New Roman" w:hAnsi="Times New Roman" w:cs="Times New Roman"/>
-          <w:b/>
-          <w:bCs/>
-          <w:sz w:val="28"/>
-          <w:szCs w:val="28"/>
-        </w:rPr>
-        <w:t>Custo:</w:t>
-      </w:r>
-    </w:p>
-    <w:p>
-      <w:pPr>
-        <w:ind w:firstLine="567"/>
-        <w:rPr>
-          <w:rFonts w:ascii="Times New Roman" w:hAnsi="Times New Roman" w:cs="Times New Roman"/>
-          <w:b/>
-          <w:bCs/>
-          <w:sz w:val="28"/>
-          <w:szCs w:val="28"/>
-        </w:rPr>
-      </w:pPr>
-      <w:r>
-        <w:rPr>
-          <w:rFonts w:ascii="Times New Roman" w:hAnsi="Times New Roman" w:cs="Times New Roman"/>
-          <w:b/>
-          <w:bCs/>
-          <w:sz w:val="28"/>
-          <w:szCs w:val="28"/>
-        </w:rPr>
-        <w:t>Alcance:</w:t>
-      </w:r>
-    </w:p>
-    <w:p>
-      <w:pPr>
-        <w:ind w:firstLine="567"/>
-        <w:rPr>
-          <w:rFonts w:ascii="Times New Roman" w:hAnsi="Times New Roman" w:cs="Times New Roman"/>
-          <w:b/>
-          <w:bCs/>
-          <w:sz w:val="28"/>
-          <w:szCs w:val="28"/>
-        </w:rPr>
-      </w:pPr>
-      <w:r>
-        <w:rPr>
-          <w:rFonts w:ascii="Times New Roman" w:hAnsi="Times New Roman" w:cs="Times New Roman"/>
-          <w:b/>
-          <w:bCs/>
-          <w:sz w:val="28"/>
-          <w:szCs w:val="28"/>
-        </w:rPr>
-        <w:t>Descrição:</w:t>
-      </w:r>
-    </w:p>
-    <w:p>
-      <w:pPr>
-        <w:ind w:firstLine="567"/>
-        <w:rPr>
-          <w:rFonts w:ascii="Times New Roman" w:hAnsi="Times New Roman" w:cs="Times New Roman"/>
-          <w:b/>
-          <w:bCs/>
-          <w:sz w:val="28"/>
-          <w:szCs w:val="28"/>
-        </w:rPr>
-      </w:pPr>
-    </w:p>
-    <w:p>
-      <w:pPr>
-        <w:numPr>
-          <w:ilvl w:val="0"/>
-          <w:numId w:val="1"/>
-        </w:numPr>
-        <w:spacing w:line="254" w:lineRule="auto"/>
-        <w:rPr>
-          <w:rFonts w:ascii="Times New Roman" w:hAnsi="Times New Roman" w:cs="Times New Roman"/>
-          <w:sz w:val="28"/>
-          <w:szCs w:val="28"/>
-        </w:rPr>
-      </w:pPr>
-      <w:r>
-        <w:rPr>
-          <w:rFonts w:ascii="Times New Roman" w:hAnsi="Times New Roman" w:cs="Times New Roman"/>
-          <w:b/>
-          <w:bCs/>
-          <w:sz w:val="32"/>
-          <w:szCs w:val="32"/>
-        </w:rPr>
-        <w:t>Tempestade</w:t>
-      </w:r>
-    </w:p>
-    <w:p>
-      <w:pPr>
-        <w:ind w:firstLine="567"/>
-        <w:rPr>
-          <w:rFonts w:ascii="Times New Roman" w:hAnsi="Times New Roman" w:cs="Times New Roman"/>
-          <w:b/>
-          <w:bCs/>
-          <w:sz w:val="28"/>
-          <w:szCs w:val="28"/>
-        </w:rPr>
-      </w:pPr>
-      <w:r>
-        <w:rPr>
-          <w:rFonts w:ascii="Times New Roman" w:hAnsi="Times New Roman" w:cs="Times New Roman"/>
-          <w:b/>
-          <w:bCs/>
-          <w:sz w:val="28"/>
-          <w:szCs w:val="28"/>
-        </w:rPr>
-        <w:t>Custo:</w:t>
-      </w:r>
-    </w:p>
-    <w:p>
-      <w:pPr>
-        <w:ind w:firstLine="567"/>
-        <w:rPr>
-          <w:rFonts w:ascii="Times New Roman" w:hAnsi="Times New Roman" w:cs="Times New Roman"/>
-          <w:b/>
-          <w:bCs/>
-          <w:sz w:val="28"/>
-          <w:szCs w:val="28"/>
-        </w:rPr>
-      </w:pPr>
-      <w:r>
-        <w:rPr>
-          <w:rFonts w:ascii="Times New Roman" w:hAnsi="Times New Roman" w:cs="Times New Roman"/>
-          <w:b/>
-          <w:bCs/>
-          <w:sz w:val="28"/>
-          <w:szCs w:val="28"/>
-        </w:rPr>
-        <w:t>Alcance:</w:t>
-      </w:r>
-    </w:p>
-    <w:p>
-      <w:pPr>
-        <w:ind w:firstLine="567"/>
-        <w:rPr>
-          <w:rFonts w:ascii="Times New Roman" w:hAnsi="Times New Roman" w:cs="Times New Roman"/>
-          <w:b/>
-          <w:bCs/>
-          <w:sz w:val="28"/>
-          <w:szCs w:val="28"/>
-        </w:rPr>
-      </w:pPr>
-      <w:r>
-        <w:rPr>
-          <w:rFonts w:ascii="Times New Roman" w:hAnsi="Times New Roman" w:cs="Times New Roman"/>
-          <w:b/>
-          <w:bCs/>
-          <w:sz w:val="28"/>
-          <w:szCs w:val="28"/>
-        </w:rPr>
-        <w:t>Descrição:</w:t>
-      </w:r>
-    </w:p>
-    <w:p>
-      <w:pPr>
-        <w:ind w:firstLine="567"/>
-        <w:rPr>
-          <w:rFonts w:ascii="Times New Roman" w:hAnsi="Times New Roman" w:cs="Times New Roman"/>
-          <w:b/>
-          <w:bCs/>
-          <w:sz w:val="28"/>
-          <w:szCs w:val="28"/>
-        </w:rPr>
-      </w:pPr>
-    </w:p>
-    <w:p>
-      <w:pPr>
-        <w:numPr>
-          <w:ilvl w:val="0"/>
-          <w:numId w:val="1"/>
-        </w:numPr>
-        <w:spacing w:line="254" w:lineRule="auto"/>
-        <w:rPr>
-          <w:rFonts w:ascii="Times New Roman" w:hAnsi="Times New Roman" w:cs="Times New Roman"/>
-          <w:sz w:val="28"/>
-          <w:szCs w:val="28"/>
-        </w:rPr>
-      </w:pPr>
-      <w:r>
-        <w:rPr>
-          <w:rFonts w:ascii="Times New Roman" w:hAnsi="Times New Roman" w:cs="Times New Roman"/>
-          <w:b/>
-          <w:bCs/>
-          <w:sz w:val="32"/>
-          <w:szCs w:val="32"/>
-        </w:rPr>
-        <w:t>Dividir Oceanos</w:t>
-      </w:r>
-    </w:p>
-    <w:p>
-      <w:pPr>
-        <w:ind w:firstLine="567"/>
-        <w:rPr>
-          <w:rFonts w:ascii="Times New Roman" w:hAnsi="Times New Roman" w:cs="Times New Roman"/>
-          <w:b/>
-          <w:bCs/>
-          <w:sz w:val="28"/>
-          <w:szCs w:val="28"/>
-        </w:rPr>
-      </w:pPr>
-      <w:r>
-        <w:rPr>
-          <w:rFonts w:ascii="Times New Roman" w:hAnsi="Times New Roman" w:cs="Times New Roman"/>
-          <w:b/>
-          <w:bCs/>
-          <w:sz w:val="28"/>
-          <w:szCs w:val="28"/>
-        </w:rPr>
-        <w:t>Custo:</w:t>
-      </w:r>
-    </w:p>
-    <w:p>
-      <w:pPr>
-        <w:ind w:firstLine="567"/>
-        <w:rPr>
-          <w:rFonts w:ascii="Times New Roman" w:hAnsi="Times New Roman" w:cs="Times New Roman"/>
-          <w:b/>
-          <w:bCs/>
-          <w:sz w:val="28"/>
-          <w:szCs w:val="28"/>
-        </w:rPr>
-      </w:pPr>
-      <w:r>
-        <w:rPr>
-          <w:rFonts w:ascii="Times New Roman" w:hAnsi="Times New Roman" w:cs="Times New Roman"/>
-          <w:b/>
-          <w:bCs/>
-          <w:sz w:val="28"/>
-          <w:szCs w:val="28"/>
-        </w:rPr>
-        <w:t>Alcance:</w:t>
-      </w:r>
-    </w:p>
-    <w:p>
-      <w:pPr>
-        <w:ind w:firstLine="567"/>
-        <w:rPr>
-          <w:rFonts w:ascii="Times New Roman" w:hAnsi="Times New Roman" w:cs="Times New Roman"/>
-          <w:b/>
-          <w:bCs/>
-          <w:sz w:val="28"/>
-          <w:szCs w:val="28"/>
-        </w:rPr>
-      </w:pPr>
-      <w:r>
-        <w:rPr>
-          <w:rFonts w:ascii="Times New Roman" w:hAnsi="Times New Roman" w:cs="Times New Roman"/>
-          <w:b/>
-          <w:bCs/>
-          <w:sz w:val="28"/>
-          <w:szCs w:val="28"/>
-        </w:rPr>
-        <w:t>Descrição:</w:t>
-      </w:r>
-    </w:p>
-    <w:p>
-      <w:pPr>
-        <w:ind w:firstLine="567"/>
-        <w:rPr>
-          <w:rFonts w:ascii="Times New Roman" w:hAnsi="Times New Roman" w:cs="Times New Roman"/>
-          <w:b/>
-          <w:bCs/>
-          <w:sz w:val="28"/>
-          <w:szCs w:val="28"/>
-        </w:rPr>
-      </w:pPr>
-    </w:p>
-    <w:p>
-      <w:pPr>
-        <w:numPr>
-          <w:ilvl w:val="0"/>
-          <w:numId w:val="1"/>
-        </w:numPr>
-        <w:spacing w:line="254" w:lineRule="auto"/>
-        <w:rPr>
-          <w:rFonts w:ascii="Times New Roman" w:hAnsi="Times New Roman" w:cs="Times New Roman"/>
-          <w:sz w:val="28"/>
-          <w:szCs w:val="28"/>
-        </w:rPr>
-      </w:pPr>
-      <w:r>
-        <w:rPr>
-          <w:rFonts w:ascii="Times New Roman" w:hAnsi="Times New Roman" w:cs="Times New Roman"/>
-          <w:b/>
-          <w:bCs/>
-          <w:sz w:val="32"/>
-          <w:szCs w:val="32"/>
-        </w:rPr>
-        <w:t>Criar Equipamento de Água</w:t>
-      </w:r>
-    </w:p>
-    <w:p>
-      <w:pPr>
-        <w:ind w:firstLine="567"/>
-        <w:rPr>
-          <w:rFonts w:ascii="Times New Roman" w:hAnsi="Times New Roman" w:cs="Times New Roman"/>
-          <w:b/>
-          <w:bCs/>
-          <w:sz w:val="28"/>
-          <w:szCs w:val="28"/>
-        </w:rPr>
-      </w:pPr>
-      <w:r>
-        <w:rPr>
-          <w:rFonts w:ascii="Times New Roman" w:hAnsi="Times New Roman" w:cs="Times New Roman"/>
-          <w:b/>
-          <w:bCs/>
-          <w:sz w:val="28"/>
-          <w:szCs w:val="28"/>
-        </w:rPr>
-        <w:t>Custo:</w:t>
-      </w:r>
-    </w:p>
-    <w:p>
-      <w:pPr>
-        <w:ind w:firstLine="567"/>
-        <w:rPr>
-          <w:rFonts w:ascii="Times New Roman" w:hAnsi="Times New Roman" w:cs="Times New Roman"/>
-          <w:b/>
-          <w:bCs/>
-          <w:sz w:val="28"/>
-          <w:szCs w:val="28"/>
-        </w:rPr>
-      </w:pPr>
-      <w:r>
-        <w:rPr>
-          <w:rFonts w:ascii="Times New Roman" w:hAnsi="Times New Roman" w:cs="Times New Roman"/>
-          <w:b/>
-          <w:bCs/>
-          <w:sz w:val="28"/>
-          <w:szCs w:val="28"/>
-        </w:rPr>
-        <w:t>Alcance:</w:t>
-      </w:r>
-    </w:p>
-    <w:p>
-      <w:pPr>
-        <w:ind w:firstLine="567"/>
-        <w:rPr>
-          <w:rFonts w:ascii="Times New Roman" w:hAnsi="Times New Roman" w:cs="Times New Roman"/>
-          <w:b/>
-          <w:bCs/>
-          <w:sz w:val="28"/>
-          <w:szCs w:val="28"/>
-        </w:rPr>
-      </w:pPr>
-      <w:r>
-        <w:rPr>
-          <w:rFonts w:ascii="Times New Roman" w:hAnsi="Times New Roman" w:cs="Times New Roman"/>
-          <w:b/>
-          <w:bCs/>
-          <w:sz w:val="28"/>
-          <w:szCs w:val="28"/>
-        </w:rPr>
-        <w:t>Descrição:</w:t>
-      </w:r>
-    </w:p>
-    <w:p>
-      <w:pPr>
-        <w:ind w:firstLine="567"/>
-        <w:rPr>
-          <w:rFonts w:ascii="Times New Roman" w:hAnsi="Times New Roman" w:cs="Times New Roman"/>
-          <w:b/>
-          <w:bCs/>
-          <w:sz w:val="28"/>
-          <w:szCs w:val="28"/>
         </w:rPr>
       </w:pPr>
     </w:p>

</xml_diff>

<commit_message>
criaturas aqua e ajustes
</commit_message>
<xml_diff>
--- a/habilidades/Aqua.docx
+++ b/habilidades/Aqua.docx
@@ -195,7 +195,23 @@
           <w:sz w:val="28"/>
           <w:szCs w:val="28"/>
         </w:rPr>
-        <w:t>versatilidade, cura, purificação, proteção, sobrevivência, suporte, reatividade.</w:t>
+        <w:t xml:space="preserve">versatilidade, cura, purificação, proteção, </w:t>
+      </w:r>
+      <w:r>
+        <w:rPr>
+          <w:rFonts w:ascii="Times New Roman" w:hAnsi="Times New Roman" w:cs="Times New Roman"/>
+          <w:sz w:val="28"/>
+          <w:szCs w:val="28"/>
+        </w:rPr>
+        <w:t>sobrevivência</w:t>
+      </w:r>
+      <w:r>
+        <w:rPr>
+          <w:rFonts w:ascii="Times New Roman" w:hAnsi="Times New Roman" w:cs="Times New Roman"/>
+          <w:sz w:val="28"/>
+          <w:szCs w:val="28"/>
+        </w:rPr>
+        <w:t>, suporte, reatividade.</w:t>
       </w:r>
     </w:p>
     <w:p>
@@ -735,7 +751,25 @@
           <w:sz w:val="28"/>
           <w:szCs w:val="28"/>
         </w:rPr>
-        <w:t xml:space="preserve"> Cura até 2 pontos de vida de uma unidade que acabou de sofrer dano.</w:t>
+        <w:t xml:space="preserve"> Cura até 2 pontos de vida de uma unidade que acabou de sofrer </w:t>
+      </w:r>
+      <w:proofErr w:type="spellStart"/>
+      <w:r>
+        <w:rPr>
+          <w:rFonts w:ascii="Times New Roman" w:hAnsi="Times New Roman" w:cs="Times New Roman"/>
+          <w:sz w:val="28"/>
+          <w:szCs w:val="28"/>
+        </w:rPr>
+        <w:t>dano</w:t>
+      </w:r>
+      <w:proofErr w:type="spellEnd"/>
+      <w:r>
+        <w:rPr>
+          <w:rFonts w:ascii="Times New Roman" w:hAnsi="Times New Roman" w:cs="Times New Roman"/>
+          <w:sz w:val="28"/>
+          <w:szCs w:val="28"/>
+        </w:rPr>
+        <w:t>.</w:t>
       </w:r>
     </w:p>
     <w:p>
@@ -845,15 +879,7 @@
           <w:sz w:val="28"/>
           <w:szCs w:val="28"/>
         </w:rPr>
-        <w:t>15 metros</w:t>
-      </w:r>
-      <w:r>
-        <w:rPr>
-          <w:rFonts w:ascii="Times New Roman" w:hAnsi="Times New Roman" w:cs="Times New Roman"/>
-          <w:sz w:val="28"/>
-          <w:szCs w:val="28"/>
-        </w:rPr>
-        <w:t>.</w:t>
+        <w:t>15 metros.</w:t>
       </w:r>
     </w:p>
     <w:p>
@@ -1608,15 +1634,7 @@
           <w:sz w:val="28"/>
           <w:szCs w:val="28"/>
         </w:rPr>
-        <w:t>Toque</w:t>
-      </w:r>
-      <w:r>
-        <w:rPr>
-          <w:rFonts w:ascii="Times New Roman" w:hAnsi="Times New Roman" w:cs="Times New Roman"/>
-          <w:sz w:val="28"/>
-          <w:szCs w:val="28"/>
-        </w:rPr>
-        <w:t>.</w:t>
+        <w:t>Toque.</w:t>
       </w:r>
     </w:p>
     <w:p>
@@ -3439,6 +3457,7 @@
   <w:style w:type="character" w:default="1" w:styleId="Fontepargpadro">
     <w:name w:val="Default Paragraph Font"/>
     <w:uiPriority w:val="1"/>
+    <w:semiHidden/>
     <w:unhideWhenUsed/>
   </w:style>
   <w:style w:type="table" w:default="1" w:styleId="Tabelanormal">

</xml_diff>

<commit_message>
Habilidades de Gaia nível 3 adicionadas
</commit_message>
<xml_diff>
--- a/habilidades/Aqua.docx
+++ b/habilidades/Aqua.docx
@@ -3040,32 +3040,28 @@
         </w:rPr>
       </w:pPr>
       <w:r>
-        <w:rPr/>
-      </w:r>
-    </w:p>
-    <w:p>
-      <w:pPr>
-        <w:pStyle w:val="Normal"/>
-        <w:jc w:val="center"/>
-        <w:rPr>
-          <w:rFonts w:ascii="Times New Roman" w:hAnsi="Times New Roman" w:cs="Times New Roman"/>
-          <w:b/>
+        <w:rPr>
+          <w:rFonts w:cs="Times New Roman" w:ascii="Times New Roman" w:hAnsi="Times New Roman"/>
           <w:b/>
           <w:bCs/>
           <w:sz w:val="40"/>
           <w:szCs w:val="40"/>
         </w:rPr>
-      </w:pPr>
-      <w:r>
-        <w:rPr>
-          <w:rFonts w:cs="Times New Roman" w:ascii="Times New Roman" w:hAnsi="Times New Roman"/>
+      </w:r>
+    </w:p>
+    <w:p>
+      <w:pPr>
+        <w:pStyle w:val="Normal"/>
+        <w:jc w:val="center"/>
+        <w:rPr>
+          <w:rFonts w:ascii="Times New Roman" w:hAnsi="Times New Roman" w:cs="Times New Roman"/>
+          <w:b/>
           <w:b/>
           <w:bCs/>
           <w:sz w:val="40"/>
           <w:szCs w:val="40"/>
         </w:rPr>
-        <w:t xml:space="preserve">Nível </w:t>
-      </w:r>
+      </w:pPr>
       <w:r>
         <w:rPr>
           <w:rFonts w:cs="Times New Roman" w:ascii="Times New Roman" w:hAnsi="Times New Roman"/>
@@ -3074,7 +3070,7 @@
           <w:sz w:val="40"/>
           <w:szCs w:val="40"/>
         </w:rPr>
-        <w:t>3</w:t>
+        <w:t>Nível 3</w:t>
       </w:r>
     </w:p>
     <w:p>
@@ -3128,23 +3124,7 @@
           <w:sz w:val="28"/>
           <w:szCs w:val="28"/>
         </w:rPr>
-        <w:t xml:space="preserve"> </w:t>
-      </w:r>
-      <w:r>
-        <w:rPr>
-          <w:rFonts w:cs="Times New Roman" w:ascii="Times New Roman" w:hAnsi="Times New Roman"/>
-          <w:sz w:val="28"/>
-          <w:szCs w:val="28"/>
-        </w:rPr>
-        <w:t>15</w:t>
-      </w:r>
-      <w:r>
-        <w:rPr>
-          <w:rFonts w:cs="Times New Roman" w:ascii="Times New Roman" w:hAnsi="Times New Roman"/>
-          <w:sz w:val="28"/>
-          <w:szCs w:val="28"/>
-        </w:rPr>
-        <w:t xml:space="preserve"> pontos de mana.</w:t>
+        <w:t xml:space="preserve"> 15 pontos de mana.</w:t>
       </w:r>
     </w:p>
     <w:p>
@@ -3173,31 +3153,7 @@
           <w:sz w:val="28"/>
           <w:szCs w:val="28"/>
         </w:rPr>
-        <w:t xml:space="preserve"> </w:t>
-      </w:r>
-      <w:r>
-        <w:rPr>
-          <w:rFonts w:cs="Times New Roman" w:ascii="Times New Roman" w:hAnsi="Times New Roman"/>
-          <w:sz w:val="28"/>
-          <w:szCs w:val="28"/>
-        </w:rPr>
-        <w:t xml:space="preserve">raio de </w:t>
-      </w:r>
-      <w:r>
-        <w:rPr>
-          <w:rFonts w:cs="Times New Roman" w:ascii="Times New Roman" w:hAnsi="Times New Roman"/>
-          <w:sz w:val="28"/>
-          <w:szCs w:val="28"/>
-        </w:rPr>
-        <w:t>20</w:t>
-      </w:r>
-      <w:r>
-        <w:rPr>
-          <w:rFonts w:cs="Times New Roman" w:ascii="Times New Roman" w:hAnsi="Times New Roman"/>
-          <w:sz w:val="28"/>
-          <w:szCs w:val="28"/>
-        </w:rPr>
-        <w:t xml:space="preserve"> metros.</w:t>
+        <w:t xml:space="preserve"> raio de 20 metros.</w:t>
       </w:r>
     </w:p>
     <w:p>
@@ -3278,21 +3234,29 @@
         </w:rPr>
       </w:pPr>
       <w:r>
-        <w:rPr/>
-      </w:r>
-    </w:p>
-    <w:p>
-      <w:pPr>
-        <w:pStyle w:val="Normal"/>
-        <w:ind w:firstLine="567"/>
-        <w:rPr>
-          <w:rFonts w:ascii="Times New Roman" w:hAnsi="Times New Roman" w:cs="Times New Roman"/>
-          <w:sz w:val="28"/>
-          <w:szCs w:val="28"/>
-        </w:rPr>
-      </w:pPr>
-      <w:r>
-        <w:rPr/>
+        <w:rPr>
+          <w:rFonts w:cs="Times New Roman" w:ascii="Times New Roman" w:hAnsi="Times New Roman"/>
+          <w:sz w:val="28"/>
+          <w:szCs w:val="28"/>
+        </w:rPr>
+      </w:r>
+    </w:p>
+    <w:p>
+      <w:pPr>
+        <w:pStyle w:val="Normal"/>
+        <w:ind w:firstLine="567"/>
+        <w:rPr>
+          <w:rFonts w:ascii="Times New Roman" w:hAnsi="Times New Roman" w:cs="Times New Roman"/>
+          <w:sz w:val="28"/>
+          <w:szCs w:val="28"/>
+        </w:rPr>
+      </w:pPr>
+      <w:r>
+        <w:rPr>
+          <w:rFonts w:cs="Times New Roman" w:ascii="Times New Roman" w:hAnsi="Times New Roman"/>
+          <w:sz w:val="28"/>
+          <w:szCs w:val="28"/>
+        </w:rPr>
       </w:r>
     </w:p>
     <w:p>
@@ -3346,23 +3310,7 @@
           <w:sz w:val="28"/>
           <w:szCs w:val="28"/>
         </w:rPr>
-        <w:t xml:space="preserve"> </w:t>
-      </w:r>
-      <w:r>
-        <w:rPr>
-          <w:rFonts w:cs="Times New Roman" w:ascii="Times New Roman" w:hAnsi="Times New Roman"/>
-          <w:sz w:val="28"/>
-          <w:szCs w:val="28"/>
-        </w:rPr>
-        <w:t>6</w:t>
-      </w:r>
-      <w:r>
-        <w:rPr>
-          <w:rFonts w:cs="Times New Roman" w:ascii="Times New Roman" w:hAnsi="Times New Roman"/>
-          <w:sz w:val="28"/>
-          <w:szCs w:val="28"/>
-        </w:rPr>
-        <w:t xml:space="preserve"> pontos de mana.</w:t>
+        <w:t xml:space="preserve"> 6 pontos de mana.</w:t>
       </w:r>
     </w:p>
     <w:p>
@@ -3391,15 +3339,7 @@
           <w:sz w:val="28"/>
           <w:szCs w:val="28"/>
         </w:rPr>
-        <w:t xml:space="preserve"> </w:t>
-      </w:r>
-      <w:r>
-        <w:rPr>
-          <w:rFonts w:cs="Times New Roman" w:ascii="Times New Roman" w:hAnsi="Times New Roman"/>
-          <w:sz w:val="28"/>
-          <w:szCs w:val="28"/>
-        </w:rPr>
-        <w:t>Toque</w:t>
+        <w:t xml:space="preserve"> Toque.</w:t>
       </w:r>
     </w:p>
     <w:p>
@@ -3428,56 +3368,44 @@
           <w:sz w:val="28"/>
           <w:szCs w:val="28"/>
         </w:rPr>
-        <w:t xml:space="preserve"> </w:t>
-      </w:r>
-      <w:r>
-        <w:rPr>
-          <w:rFonts w:cs="Times New Roman" w:ascii="Times New Roman" w:hAnsi="Times New Roman"/>
-          <w:sz w:val="28"/>
-          <w:szCs w:val="28"/>
-        </w:rPr>
-        <w:t xml:space="preserve">Garante a habilidade de caminhar ou patinar nas superfícies de líquidos em temperatura ambiente até o afetado sofrer uma certa quantia de dano. </w:t>
-      </w:r>
-    </w:p>
-    <w:p>
-      <w:pPr>
-        <w:pStyle w:val="Normal"/>
-        <w:ind w:firstLine="567"/>
-        <w:rPr>
-          <w:rFonts w:ascii="Times New Roman" w:hAnsi="Times New Roman" w:cs="Times New Roman"/>
-          <w:sz w:val="28"/>
-          <w:szCs w:val="28"/>
-        </w:rPr>
-      </w:pPr>
-      <w:r>
-        <w:rPr>
-          <w:rFonts w:cs="Times New Roman" w:ascii="Times New Roman" w:hAnsi="Times New Roman"/>
-          <w:sz w:val="28"/>
-          <w:szCs w:val="28"/>
-        </w:rPr>
-        <w:t>A</w:t>
-      </w:r>
-      <w:r>
-        <w:rPr>
-          <w:rFonts w:cs="Times New Roman" w:ascii="Times New Roman" w:hAnsi="Times New Roman"/>
-          <w:sz w:val="28"/>
-          <w:szCs w:val="28"/>
-        </w:rPr>
-        <w:t>gilidade aumentada em 2 pontos quando sobre os líquidos.</w:t>
-      </w:r>
-    </w:p>
-    <w:p>
-      <w:pPr>
-        <w:pStyle w:val="Normal"/>
-        <w:ind w:firstLine="567"/>
-        <w:rPr>
-          <w:rFonts w:ascii="Times New Roman" w:hAnsi="Times New Roman" w:cs="Times New Roman"/>
-          <w:sz w:val="28"/>
-          <w:szCs w:val="28"/>
-        </w:rPr>
-      </w:pPr>
-      <w:r>
-        <w:rPr/>
+        <w:t xml:space="preserve"> Garante a habilidade de caminhar ou patinar nas superfícies de líquidos em temperatura ambiente até o afetado sofrer uma certa quantia de dano. </w:t>
+      </w:r>
+    </w:p>
+    <w:p>
+      <w:pPr>
+        <w:pStyle w:val="Normal"/>
+        <w:ind w:firstLine="567"/>
+        <w:rPr>
+          <w:rFonts w:ascii="Times New Roman" w:hAnsi="Times New Roman" w:cs="Times New Roman"/>
+          <w:sz w:val="28"/>
+          <w:szCs w:val="28"/>
+        </w:rPr>
+      </w:pPr>
+      <w:r>
+        <w:rPr>
+          <w:rFonts w:cs="Times New Roman" w:ascii="Times New Roman" w:hAnsi="Times New Roman"/>
+          <w:sz w:val="28"/>
+          <w:szCs w:val="28"/>
+        </w:rPr>
+        <w:t>Agilidade aumentada em 2 pontos quando sobre os líquidos.</w:t>
+      </w:r>
+    </w:p>
+    <w:p>
+      <w:pPr>
+        <w:pStyle w:val="Normal"/>
+        <w:ind w:firstLine="567"/>
+        <w:rPr>
+          <w:rFonts w:ascii="Times New Roman" w:hAnsi="Times New Roman" w:cs="Times New Roman"/>
+          <w:sz w:val="28"/>
+          <w:szCs w:val="28"/>
+        </w:rPr>
+      </w:pPr>
+      <w:r>
+        <w:rPr>
+          <w:rFonts w:cs="Times New Roman" w:ascii="Times New Roman" w:hAnsi="Times New Roman"/>
+          <w:sz w:val="28"/>
+          <w:szCs w:val="28"/>
+        </w:rPr>
       </w:r>
     </w:p>
     <w:p>
@@ -3531,23 +3459,7 @@
           <w:sz w:val="28"/>
           <w:szCs w:val="28"/>
         </w:rPr>
-        <w:t xml:space="preserve"> </w:t>
-      </w:r>
-      <w:r>
-        <w:rPr>
-          <w:rFonts w:cs="Times New Roman" w:ascii="Times New Roman" w:hAnsi="Times New Roman"/>
-          <w:sz w:val="28"/>
-          <w:szCs w:val="28"/>
-        </w:rPr>
-        <w:t>10</w:t>
-      </w:r>
-      <w:r>
-        <w:rPr>
-          <w:rFonts w:cs="Times New Roman" w:ascii="Times New Roman" w:hAnsi="Times New Roman"/>
-          <w:sz w:val="28"/>
-          <w:szCs w:val="28"/>
-        </w:rPr>
-        <w:t xml:space="preserve"> pontos de mana.</w:t>
+        <w:t xml:space="preserve"> 10 pontos de mana.</w:t>
       </w:r>
     </w:p>
     <w:p>
@@ -3576,15 +3488,7 @@
           <w:sz w:val="28"/>
           <w:szCs w:val="28"/>
         </w:rPr>
-        <w:t xml:space="preserve"> </w:t>
-      </w:r>
-      <w:r>
-        <w:rPr>
-          <w:rFonts w:cs="Times New Roman" w:ascii="Times New Roman" w:hAnsi="Times New Roman"/>
-          <w:sz w:val="28"/>
-          <w:szCs w:val="28"/>
-        </w:rPr>
-        <w:t>2 metros.</w:t>
+        <w:t xml:space="preserve"> 2 metros.</w:t>
       </w:r>
     </w:p>
     <w:p>
@@ -3613,15 +3517,7 @@
           <w:sz w:val="28"/>
           <w:szCs w:val="28"/>
         </w:rPr>
-        <w:t xml:space="preserve"> </w:t>
-      </w:r>
-      <w:r>
-        <w:rPr>
-          <w:rFonts w:cs="Times New Roman" w:ascii="Times New Roman" w:hAnsi="Times New Roman"/>
-          <w:sz w:val="28"/>
-          <w:szCs w:val="28"/>
-        </w:rPr>
-        <w:t xml:space="preserve">Congela permanentemente </w:t>
+        <w:t xml:space="preserve"> Congela permanentemente </w:t>
       </w:r>
       <w:r>
         <w:rPr>
@@ -3630,8 +3526,19 @@
           <w:szCs w:val="28"/>
           <w:u w:val="none"/>
         </w:rPr>
-        <w:t xml:space="preserve">até duas unidades, objetos ou estruturas de nível </w:t>
-      </w:r>
+        <w:t xml:space="preserve">até duas unidades, objetos ou estruturas de nível 2, todas não controladas por jogadores. </w:t>
+      </w:r>
+    </w:p>
+    <w:p>
+      <w:pPr>
+        <w:pStyle w:val="Normal"/>
+        <w:ind w:firstLine="567"/>
+        <w:rPr>
+          <w:rFonts w:ascii="Times New Roman" w:hAnsi="Times New Roman" w:cs="Times New Roman"/>
+          <w:sz w:val="28"/>
+          <w:szCs w:val="28"/>
+        </w:rPr>
+      </w:pPr>
       <w:r>
         <w:rPr>
           <w:rFonts w:cs="Times New Roman" w:ascii="Times New Roman" w:hAnsi="Times New Roman"/>
@@ -3639,8 +3546,19 @@
           <w:szCs w:val="28"/>
           <w:u w:val="none"/>
         </w:rPr>
-        <w:t>2, todas não controladas por jogadores</w:t>
-      </w:r>
+        <w:t>Força todas as unidades de nível 3 atingidas a gastar 2 pontos de mana extra para usar qualquer habilidade. Não empilhável.</w:t>
+      </w:r>
+    </w:p>
+    <w:p>
+      <w:pPr>
+        <w:pStyle w:val="Normal"/>
+        <w:ind w:firstLine="567"/>
+        <w:rPr>
+          <w:rFonts w:ascii="Times New Roman" w:hAnsi="Times New Roman" w:cs="Times New Roman"/>
+          <w:sz w:val="28"/>
+          <w:szCs w:val="28"/>
+        </w:rPr>
+      </w:pPr>
       <w:r>
         <w:rPr>
           <w:rFonts w:cs="Times New Roman" w:ascii="Times New Roman" w:hAnsi="Times New Roman"/>
@@ -3648,73 +3566,6 @@
           <w:szCs w:val="28"/>
           <w:u w:val="none"/>
         </w:rPr>
-        <w:t xml:space="preserve">. </w:t>
-      </w:r>
-    </w:p>
-    <w:p>
-      <w:pPr>
-        <w:pStyle w:val="Normal"/>
-        <w:ind w:firstLine="567"/>
-        <w:rPr>
-          <w:rFonts w:ascii="Times New Roman" w:hAnsi="Times New Roman" w:cs="Times New Roman"/>
-          <w:sz w:val="28"/>
-          <w:szCs w:val="28"/>
-        </w:rPr>
-      </w:pPr>
-      <w:r>
-        <w:rPr>
-          <w:rFonts w:cs="Times New Roman" w:ascii="Times New Roman" w:hAnsi="Times New Roman"/>
-          <w:sz w:val="28"/>
-          <w:szCs w:val="28"/>
-          <w:u w:val="none"/>
-        </w:rPr>
-        <w:t xml:space="preserve">Força todas as unidades de nível 3 </w:t>
-      </w:r>
-      <w:r>
-        <w:rPr>
-          <w:rFonts w:cs="Times New Roman" w:ascii="Times New Roman" w:hAnsi="Times New Roman"/>
-          <w:sz w:val="28"/>
-          <w:szCs w:val="28"/>
-          <w:u w:val="none"/>
-        </w:rPr>
-        <w:t xml:space="preserve">atingidas </w:t>
-      </w:r>
-      <w:r>
-        <w:rPr>
-          <w:rFonts w:cs="Times New Roman" w:ascii="Times New Roman" w:hAnsi="Times New Roman"/>
-          <w:sz w:val="28"/>
-          <w:szCs w:val="28"/>
-          <w:u w:val="none"/>
-        </w:rPr>
-        <w:t xml:space="preserve">a gastar </w:t>
-      </w:r>
-      <w:r>
-        <w:rPr>
-          <w:rFonts w:cs="Times New Roman" w:ascii="Times New Roman" w:hAnsi="Times New Roman"/>
-          <w:sz w:val="28"/>
-          <w:szCs w:val="28"/>
-          <w:u w:val="none"/>
-        </w:rPr>
-        <w:t>2 pontos de mana extra para usar qualquer habilidade. Não empilhável.</w:t>
-      </w:r>
-    </w:p>
-    <w:p>
-      <w:pPr>
-        <w:pStyle w:val="Normal"/>
-        <w:ind w:firstLine="567"/>
-        <w:rPr>
-          <w:rFonts w:ascii="Times New Roman" w:hAnsi="Times New Roman" w:cs="Times New Roman"/>
-          <w:sz w:val="28"/>
-          <w:szCs w:val="28"/>
-        </w:rPr>
-      </w:pPr>
-      <w:r>
-        <w:rPr>
-          <w:rFonts w:cs="Times New Roman" w:ascii="Times New Roman" w:hAnsi="Times New Roman"/>
-          <w:sz w:val="28"/>
-          <w:szCs w:val="28"/>
-          <w:u w:val="none"/>
-        </w:rPr>
         <w:t>Efeito cancelado se o alvo causa dano de Ignis em si mesmo.</w:t>
       </w:r>
     </w:p>
@@ -3729,7 +3580,11 @@
         </w:rPr>
       </w:pPr>
       <w:r>
-        <w:rPr/>
+        <w:rPr>
+          <w:rFonts w:cs="Times New Roman" w:ascii="Times New Roman" w:hAnsi="Times New Roman"/>
+          <w:sz w:val="28"/>
+          <w:szCs w:val="28"/>
+        </w:rPr>
       </w:r>
     </w:p>
     <w:p>
@@ -3783,6 +3638,64 @@
           <w:sz w:val="28"/>
           <w:szCs w:val="28"/>
         </w:rPr>
+        <w:t xml:space="preserve"> 9 pontos de mana.</w:t>
+      </w:r>
+    </w:p>
+    <w:p>
+      <w:pPr>
+        <w:pStyle w:val="Normal"/>
+        <w:ind w:firstLine="567"/>
+        <w:rPr>
+          <w:rFonts w:ascii="Times New Roman" w:hAnsi="Times New Roman" w:cs="Times New Roman"/>
+          <w:sz w:val="28"/>
+          <w:szCs w:val="28"/>
+        </w:rPr>
+      </w:pPr>
+      <w:r>
+        <w:rPr>
+          <w:rFonts w:cs="Times New Roman" w:ascii="Times New Roman" w:hAnsi="Times New Roman"/>
+          <w:b/>
+          <w:bCs/>
+          <w:sz w:val="28"/>
+          <w:szCs w:val="28"/>
+        </w:rPr>
+        <w:t>Alcance:</w:t>
+      </w:r>
+      <w:r>
+        <w:rPr>
+          <w:rFonts w:cs="Times New Roman" w:ascii="Times New Roman" w:hAnsi="Times New Roman"/>
+          <w:sz w:val="28"/>
+          <w:szCs w:val="28"/>
+        </w:rPr>
+        <w:t xml:space="preserve"> 7 metros.</w:t>
+      </w:r>
+    </w:p>
+    <w:p>
+      <w:pPr>
+        <w:pStyle w:val="Normal"/>
+        <w:ind w:firstLine="567"/>
+        <w:rPr>
+          <w:rFonts w:ascii="Times New Roman" w:hAnsi="Times New Roman" w:cs="Times New Roman"/>
+          <w:sz w:val="28"/>
+          <w:szCs w:val="28"/>
+        </w:rPr>
+      </w:pPr>
+      <w:r>
+        <w:rPr>
+          <w:rFonts w:cs="Times New Roman" w:ascii="Times New Roman" w:hAnsi="Times New Roman"/>
+          <w:b/>
+          <w:bCs/>
+          <w:sz w:val="28"/>
+          <w:szCs w:val="28"/>
+        </w:rPr>
+        <w:t>Descrição:</w:t>
+      </w:r>
+      <w:r>
+        <w:rPr>
+          <w:rFonts w:cs="Times New Roman" w:ascii="Times New Roman" w:hAnsi="Times New Roman"/>
+          <w:sz w:val="28"/>
+          <w:szCs w:val="28"/>
+        </w:rPr>
         <w:t xml:space="preserve"> </w:t>
       </w:r>
       <w:r>
@@ -3790,100 +3703,21 @@
           <w:rFonts w:cs="Times New Roman" w:ascii="Times New Roman" w:hAnsi="Times New Roman"/>
           <w:sz w:val="28"/>
           <w:szCs w:val="28"/>
-        </w:rPr>
-        <w:t>9</w:t>
-      </w:r>
-      <w:r>
-        <w:rPr>
-          <w:rFonts w:cs="Times New Roman" w:ascii="Times New Roman" w:hAnsi="Times New Roman"/>
-          <w:sz w:val="28"/>
-          <w:szCs w:val="28"/>
-        </w:rPr>
-        <w:t xml:space="preserve"> pontos de mana.</w:t>
-      </w:r>
-    </w:p>
-    <w:p>
-      <w:pPr>
-        <w:pStyle w:val="Normal"/>
-        <w:ind w:firstLine="567"/>
-        <w:rPr>
-          <w:rFonts w:ascii="Times New Roman" w:hAnsi="Times New Roman" w:cs="Times New Roman"/>
-          <w:sz w:val="28"/>
-          <w:szCs w:val="28"/>
-        </w:rPr>
-      </w:pPr>
-      <w:r>
-        <w:rPr>
-          <w:rFonts w:cs="Times New Roman" w:ascii="Times New Roman" w:hAnsi="Times New Roman"/>
-          <w:b/>
-          <w:bCs/>
-          <w:sz w:val="28"/>
-          <w:szCs w:val="28"/>
-        </w:rPr>
-        <w:t>Alcance:</w:t>
-      </w:r>
-      <w:r>
-        <w:rPr>
-          <w:rFonts w:cs="Times New Roman" w:ascii="Times New Roman" w:hAnsi="Times New Roman"/>
-          <w:sz w:val="28"/>
-          <w:szCs w:val="28"/>
-        </w:rPr>
-        <w:t xml:space="preserve"> </w:t>
-      </w:r>
-      <w:r>
-        <w:rPr>
-          <w:rFonts w:cs="Times New Roman" w:ascii="Times New Roman" w:hAnsi="Times New Roman"/>
-          <w:sz w:val="28"/>
-          <w:szCs w:val="28"/>
-        </w:rPr>
-        <w:t>7</w:t>
-      </w:r>
-      <w:r>
-        <w:rPr>
-          <w:rFonts w:cs="Times New Roman" w:ascii="Times New Roman" w:hAnsi="Times New Roman"/>
-          <w:sz w:val="28"/>
-          <w:szCs w:val="28"/>
-        </w:rPr>
-        <w:t xml:space="preserve"> metros.</w:t>
-      </w:r>
-    </w:p>
-    <w:p>
-      <w:pPr>
-        <w:pStyle w:val="Normal"/>
-        <w:ind w:firstLine="567"/>
-        <w:rPr>
-          <w:rFonts w:ascii="Times New Roman" w:hAnsi="Times New Roman" w:cs="Times New Roman"/>
-          <w:sz w:val="28"/>
-          <w:szCs w:val="28"/>
-        </w:rPr>
-      </w:pPr>
-      <w:r>
-        <w:rPr>
-          <w:rFonts w:cs="Times New Roman" w:ascii="Times New Roman" w:hAnsi="Times New Roman"/>
-          <w:b/>
-          <w:bCs/>
-          <w:sz w:val="28"/>
-          <w:szCs w:val="28"/>
-        </w:rPr>
-        <w:t>Descrição:</w:t>
-      </w:r>
-      <w:r>
-        <w:rPr>
-          <w:rFonts w:cs="Times New Roman" w:ascii="Times New Roman" w:hAnsi="Times New Roman"/>
-          <w:sz w:val="28"/>
-          <w:szCs w:val="28"/>
-        </w:rPr>
-        <w:t xml:space="preserve"> </w:t>
-      </w:r>
-      <w:r>
-        <w:rPr>
-          <w:rFonts w:cs="Times New Roman" w:ascii="Times New Roman" w:hAnsi="Times New Roman"/>
-          <w:sz w:val="28"/>
-          <w:szCs w:val="28"/>
           <w:u w:val="none"/>
         </w:rPr>
-        <w:t xml:space="preserve">Silencia uma unidade criando uma bolha de água, estando ela submersa ou não. </w:t>
-      </w:r>
+        <w:t>Silencia uma unidade criando uma bolha de água, estando ela submersa ou não. Efeito dura por 2 turnos. Não empilhável.</w:t>
+      </w:r>
+    </w:p>
+    <w:p>
+      <w:pPr>
+        <w:pStyle w:val="Normal"/>
+        <w:ind w:firstLine="567"/>
+        <w:rPr>
+          <w:rFonts w:ascii="Times New Roman" w:hAnsi="Times New Roman" w:cs="Times New Roman"/>
+          <w:sz w:val="28"/>
+          <w:szCs w:val="28"/>
+        </w:rPr>
+      </w:pPr>
       <w:r>
         <w:rPr>
           <w:rFonts w:cs="Times New Roman" w:ascii="Times New Roman" w:hAnsi="Times New Roman"/>
@@ -3891,138 +3725,115 @@
           <w:szCs w:val="28"/>
           <w:u w:val="none"/>
         </w:rPr>
-        <w:t>Efeito dura por 2 turnos. Não empilhável.</w:t>
-      </w:r>
-    </w:p>
-    <w:p>
-      <w:pPr>
-        <w:pStyle w:val="Normal"/>
-        <w:ind w:firstLine="567"/>
-        <w:rPr>
-          <w:rFonts w:ascii="Times New Roman" w:hAnsi="Times New Roman" w:cs="Times New Roman"/>
-          <w:sz w:val="28"/>
-          <w:szCs w:val="28"/>
-        </w:rPr>
-      </w:pPr>
-      <w:r>
-        <w:rPr>
-          <w:rFonts w:cs="Times New Roman" w:ascii="Times New Roman" w:hAnsi="Times New Roman"/>
-          <w:sz w:val="28"/>
-          <w:szCs w:val="28"/>
-          <w:u w:val="none"/>
-        </w:rPr>
-        <w:t xml:space="preserve">Unidades afogadas têm habilidades desabilitadas e movimento reduzido em </w:t>
-      </w:r>
-      <w:r>
-        <w:rPr>
-          <w:rFonts w:cs="Times New Roman" w:ascii="Times New Roman" w:hAnsi="Times New Roman"/>
-          <w:sz w:val="28"/>
-          <w:szCs w:val="28"/>
-          <w:u w:val="none"/>
-        </w:rPr>
-        <w:t>6</w:t>
-      </w:r>
-      <w:r>
-        <w:rPr>
-          <w:rFonts w:cs="Times New Roman" w:ascii="Times New Roman" w:hAnsi="Times New Roman"/>
-          <w:sz w:val="28"/>
-          <w:szCs w:val="28"/>
-          <w:u w:val="none"/>
-        </w:rPr>
-        <w:t xml:space="preserve">. </w:t>
-      </w:r>
-      <w:r>
-        <w:rPr>
-          <w:rFonts w:cs="Times New Roman" w:ascii="Times New Roman" w:hAnsi="Times New Roman"/>
-          <w:sz w:val="28"/>
-          <w:szCs w:val="28"/>
-          <w:u w:val="none"/>
-        </w:rPr>
-        <w:t>Ao ignorar esse efeito a unidade toma 4 pontos de dano.</w:t>
-      </w:r>
-    </w:p>
-    <w:p>
-      <w:pPr>
-        <w:pStyle w:val="Normal"/>
-        <w:ind w:firstLine="567"/>
-        <w:rPr>
-          <w:rFonts w:ascii="Times New Roman" w:hAnsi="Times New Roman" w:cs="Times New Roman"/>
-          <w:sz w:val="28"/>
-          <w:szCs w:val="28"/>
-        </w:rPr>
-      </w:pPr>
-      <w:r>
-        <w:rPr/>
-      </w:r>
-    </w:p>
-    <w:p>
-      <w:pPr>
-        <w:pStyle w:val="Normal"/>
-        <w:ind w:firstLine="567"/>
-        <w:rPr>
-          <w:rFonts w:ascii="Times New Roman" w:hAnsi="Times New Roman" w:cs="Times New Roman"/>
-          <w:sz w:val="28"/>
-          <w:szCs w:val="28"/>
-        </w:rPr>
-      </w:pPr>
-      <w:r>
-        <w:rPr/>
-      </w:r>
-    </w:p>
-    <w:p>
-      <w:pPr>
-        <w:pStyle w:val="Normal"/>
-        <w:ind w:firstLine="567"/>
-        <w:rPr>
-          <w:rFonts w:ascii="Times New Roman" w:hAnsi="Times New Roman" w:cs="Times New Roman"/>
-          <w:sz w:val="28"/>
-          <w:szCs w:val="28"/>
-        </w:rPr>
-      </w:pPr>
-      <w:r>
-        <w:rPr/>
-      </w:r>
-    </w:p>
-    <w:p>
-      <w:pPr>
-        <w:pStyle w:val="Normal"/>
-        <w:ind w:firstLine="567"/>
-        <w:rPr>
-          <w:rFonts w:ascii="Times New Roman" w:hAnsi="Times New Roman" w:cs="Times New Roman"/>
-          <w:sz w:val="28"/>
-          <w:szCs w:val="28"/>
-        </w:rPr>
-      </w:pPr>
-      <w:r>
-        <w:rPr/>
-      </w:r>
-    </w:p>
-    <w:p>
-      <w:pPr>
-        <w:pStyle w:val="Normal"/>
-        <w:ind w:firstLine="567"/>
-        <w:rPr>
-          <w:rFonts w:ascii="Times New Roman" w:hAnsi="Times New Roman" w:cs="Times New Roman"/>
-          <w:sz w:val="28"/>
-          <w:szCs w:val="28"/>
-        </w:rPr>
-      </w:pPr>
-      <w:r>
-        <w:rPr/>
-      </w:r>
-    </w:p>
-    <w:p>
-      <w:pPr>
-        <w:pStyle w:val="Normal"/>
-        <w:ind w:firstLine="567"/>
-        <w:rPr>
-          <w:rFonts w:ascii="Times New Roman" w:hAnsi="Times New Roman" w:cs="Times New Roman"/>
-          <w:sz w:val="28"/>
-          <w:szCs w:val="28"/>
-        </w:rPr>
-      </w:pPr>
-      <w:r>
-        <w:rPr/>
+        <w:t>Unidades afogadas têm habilidades desabilitadas e movimento reduzido em 6. Ao ignorar esse efeito a unidade toma 4 pontos de dano.</w:t>
+      </w:r>
+    </w:p>
+    <w:p>
+      <w:pPr>
+        <w:pStyle w:val="Normal"/>
+        <w:ind w:firstLine="567"/>
+        <w:rPr>
+          <w:rFonts w:ascii="Times New Roman" w:hAnsi="Times New Roman" w:cs="Times New Roman"/>
+          <w:sz w:val="28"/>
+          <w:szCs w:val="28"/>
+        </w:rPr>
+      </w:pPr>
+      <w:r>
+        <w:rPr>
+          <w:rFonts w:cs="Times New Roman" w:ascii="Times New Roman" w:hAnsi="Times New Roman"/>
+          <w:sz w:val="28"/>
+          <w:szCs w:val="28"/>
+        </w:rPr>
+      </w:r>
+    </w:p>
+    <w:p>
+      <w:pPr>
+        <w:pStyle w:val="Normal"/>
+        <w:ind w:firstLine="567"/>
+        <w:rPr>
+          <w:rFonts w:ascii="Times New Roman" w:hAnsi="Times New Roman" w:cs="Times New Roman"/>
+          <w:sz w:val="28"/>
+          <w:szCs w:val="28"/>
+        </w:rPr>
+      </w:pPr>
+      <w:r>
+        <w:rPr>
+          <w:rFonts w:cs="Times New Roman" w:ascii="Times New Roman" w:hAnsi="Times New Roman"/>
+          <w:sz w:val="28"/>
+          <w:szCs w:val="28"/>
+        </w:rPr>
+      </w:r>
+    </w:p>
+    <w:p>
+      <w:pPr>
+        <w:pStyle w:val="Normal"/>
+        <w:ind w:firstLine="567"/>
+        <w:rPr>
+          <w:rFonts w:ascii="Times New Roman" w:hAnsi="Times New Roman" w:cs="Times New Roman"/>
+          <w:sz w:val="28"/>
+          <w:szCs w:val="28"/>
+        </w:rPr>
+      </w:pPr>
+      <w:r>
+        <w:rPr>
+          <w:rFonts w:cs="Times New Roman" w:ascii="Times New Roman" w:hAnsi="Times New Roman"/>
+          <w:sz w:val="28"/>
+          <w:szCs w:val="28"/>
+        </w:rPr>
+      </w:r>
+    </w:p>
+    <w:p>
+      <w:pPr>
+        <w:pStyle w:val="Normal"/>
+        <w:ind w:firstLine="567"/>
+        <w:rPr>
+          <w:rFonts w:ascii="Times New Roman" w:hAnsi="Times New Roman" w:cs="Times New Roman"/>
+          <w:sz w:val="28"/>
+          <w:szCs w:val="28"/>
+        </w:rPr>
+      </w:pPr>
+      <w:r>
+        <w:rPr>
+          <w:rFonts w:cs="Times New Roman" w:ascii="Times New Roman" w:hAnsi="Times New Roman"/>
+          <w:sz w:val="28"/>
+          <w:szCs w:val="28"/>
+        </w:rPr>
+      </w:r>
+    </w:p>
+    <w:p>
+      <w:pPr>
+        <w:pStyle w:val="Normal"/>
+        <w:ind w:firstLine="567"/>
+        <w:rPr>
+          <w:rFonts w:ascii="Times New Roman" w:hAnsi="Times New Roman" w:cs="Times New Roman"/>
+          <w:sz w:val="28"/>
+          <w:szCs w:val="28"/>
+        </w:rPr>
+      </w:pPr>
+      <w:r>
+        <w:rPr>
+          <w:rFonts w:cs="Times New Roman" w:ascii="Times New Roman" w:hAnsi="Times New Roman"/>
+          <w:sz w:val="28"/>
+          <w:szCs w:val="28"/>
+        </w:rPr>
+      </w:r>
+    </w:p>
+    <w:p>
+      <w:pPr>
+        <w:pStyle w:val="Normal"/>
+        <w:ind w:firstLine="567"/>
+        <w:rPr>
+          <w:rFonts w:ascii="Times New Roman" w:hAnsi="Times New Roman" w:cs="Times New Roman"/>
+          <w:sz w:val="28"/>
+          <w:szCs w:val="28"/>
+        </w:rPr>
+      </w:pPr>
+      <w:r>
+        <w:rPr>
+          <w:rFonts w:cs="Times New Roman" w:ascii="Times New Roman" w:hAnsi="Times New Roman"/>
+          <w:sz w:val="28"/>
+          <w:szCs w:val="28"/>
+        </w:rPr>
       </w:r>
     </w:p>
     <w:p>
@@ -4076,23 +3887,7 @@
           <w:sz w:val="28"/>
           <w:szCs w:val="28"/>
         </w:rPr>
-        <w:t xml:space="preserve"> </w:t>
-      </w:r>
-      <w:r>
-        <w:rPr>
-          <w:rFonts w:cs="Times New Roman" w:ascii="Times New Roman" w:hAnsi="Times New Roman"/>
-          <w:sz w:val="28"/>
-          <w:szCs w:val="28"/>
-        </w:rPr>
-        <w:t>9</w:t>
-      </w:r>
-      <w:r>
-        <w:rPr>
-          <w:rFonts w:cs="Times New Roman" w:ascii="Times New Roman" w:hAnsi="Times New Roman"/>
-          <w:sz w:val="28"/>
-          <w:szCs w:val="28"/>
-        </w:rPr>
-        <w:t xml:space="preserve"> pontos de mana.</w:t>
+        <w:t xml:space="preserve"> 9 pontos de mana.</w:t>
       </w:r>
     </w:p>
     <w:p>
@@ -4121,23 +3916,7 @@
           <w:sz w:val="28"/>
           <w:szCs w:val="28"/>
         </w:rPr>
-        <w:t xml:space="preserve"> </w:t>
-      </w:r>
-      <w:r>
-        <w:rPr>
-          <w:rFonts w:cs="Times New Roman" w:ascii="Times New Roman" w:hAnsi="Times New Roman"/>
-          <w:sz w:val="28"/>
-          <w:szCs w:val="28"/>
-        </w:rPr>
-        <w:t>7</w:t>
-      </w:r>
-      <w:r>
-        <w:rPr>
-          <w:rFonts w:cs="Times New Roman" w:ascii="Times New Roman" w:hAnsi="Times New Roman"/>
-          <w:sz w:val="28"/>
-          <w:szCs w:val="28"/>
-        </w:rPr>
-        <w:t xml:space="preserve"> metros.</w:t>
+        <w:t xml:space="preserve"> 7 metros.</w:t>
       </w:r>
     </w:p>
     <w:p>
@@ -4166,37 +3945,25 @@
           <w:sz w:val="28"/>
           <w:szCs w:val="28"/>
         </w:rPr>
-        <w:t xml:space="preserve"> Abençoa uma unidade permitindo se locomover submerso </w:t>
-      </w:r>
-      <w:r>
-        <w:rPr>
-          <w:rFonts w:cs="Times New Roman" w:ascii="Times New Roman" w:hAnsi="Times New Roman"/>
-          <w:sz w:val="28"/>
-          <w:szCs w:val="28"/>
-        </w:rPr>
-        <w:t xml:space="preserve">em todas as direções. </w:t>
-      </w:r>
-      <w:r>
-        <w:rPr>
-          <w:rFonts w:cs="Times New Roman" w:ascii="Times New Roman" w:hAnsi="Times New Roman"/>
-          <w:sz w:val="28"/>
-          <w:szCs w:val="28"/>
-        </w:rPr>
-        <w:t>Além de aumentar em 3 pontos a agilidade e velocidade de movimento do usuário</w:t>
-      </w:r>
-    </w:p>
-    <w:p>
-      <w:pPr>
-        <w:pStyle w:val="Normal"/>
-        <w:ind w:firstLine="567"/>
-        <w:rPr>
-          <w:rFonts w:ascii="Times New Roman" w:hAnsi="Times New Roman" w:cs="Times New Roman"/>
-          <w:sz w:val="28"/>
-          <w:szCs w:val="28"/>
-        </w:rPr>
-      </w:pPr>
-      <w:r>
-        <w:rPr/>
+        <w:t xml:space="preserve"> Abençoa uma unidade permitindo se locomover submerso em todas as direções. Além de aumentar em 3 pontos a agilidade e velocidade de movimento do usuário</w:t>
+      </w:r>
+    </w:p>
+    <w:p>
+      <w:pPr>
+        <w:pStyle w:val="Normal"/>
+        <w:ind w:firstLine="567"/>
+        <w:rPr>
+          <w:rFonts w:ascii="Times New Roman" w:hAnsi="Times New Roman" w:cs="Times New Roman"/>
+          <w:sz w:val="28"/>
+          <w:szCs w:val="28"/>
+        </w:rPr>
+      </w:pPr>
+      <w:r>
+        <w:rPr>
+          <w:rFonts w:cs="Times New Roman" w:ascii="Times New Roman" w:hAnsi="Times New Roman"/>
+          <w:sz w:val="28"/>
+          <w:szCs w:val="28"/>
+        </w:rPr>
       </w:r>
     </w:p>
     <w:p>
@@ -4897,6 +4664,7 @@
     <w:rsid w:val="005b3d13"/>
     <w:pPr>
       <w:widowControl/>
+      <w:suppressAutoHyphens w:val="true"/>
       <w:bidi w:val="0"/>
       <w:spacing w:lineRule="auto" w:line="259" w:before="0" w:after="160"/>
       <w:jc w:val="left"/>

</xml_diff>